<commit_message>
Bahnmodell updated, skin muss noch geladen + eingefügt werden
</commit_message>
<xml_diff>
--- a/Projekt-Doku.docx
+++ b/Projekt-Doku.docx
@@ -268,6 +268,42 @@
           <w:sz w:val="20"/>
           <w:szCs w:val="20"/>
         </w:rPr>
+        <w:t xml:space="preserve">Meetings die nicht Review sind, per </w:t>
+      </w:r>
+      <w:proofErr w:type="spellStart"/>
+      <w:r>
+        <w:rPr>
+          <w:sz w:val="20"/>
+          <w:szCs w:val="20"/>
+        </w:rPr>
+        <w:t>Discord</w:t>
+      </w:r>
+      <w:proofErr w:type="spellEnd"/>
+      <w:r>
+        <w:rPr>
+          <w:sz w:val="20"/>
+          <w:szCs w:val="20"/>
+        </w:rPr>
+        <w:t>-Call</w:t>
+      </w:r>
+    </w:p>
+    <w:p>
+      <w:pPr>
+        <w:pStyle w:val="Listenabsatz"/>
+        <w:numPr>
+          <w:ilvl w:val="0"/>
+          <w:numId w:val="1"/>
+        </w:numPr>
+        <w:rPr>
+          <w:sz w:val="20"/>
+          <w:szCs w:val="20"/>
+        </w:rPr>
+      </w:pPr>
+      <w:r>
+        <w:rPr>
+          <w:sz w:val="20"/>
+          <w:szCs w:val="20"/>
+        </w:rPr>
         <w:t>15.11.2022 erstes Meeting mit folgenden Themen:</w:t>
       </w:r>
     </w:p>
@@ -356,7 +392,6 @@
         <w:t xml:space="preserve"> </w:t>
       </w:r>
       <w:proofErr w:type="spellStart"/>
-      <w:proofErr w:type="gramStart"/>
       <w:r>
         <w:rPr>
           <w:sz w:val="20"/>
@@ -370,15 +405,7 @@
           <w:sz w:val="20"/>
           <w:szCs w:val="20"/>
         </w:rPr>
-        <w:t>(</w:t>
-      </w:r>
-      <w:proofErr w:type="gramEnd"/>
-      <w:r>
-        <w:rPr>
-          <w:sz w:val="20"/>
-          <w:szCs w:val="20"/>
-        </w:rPr>
-        <w:t xml:space="preserve">PO) und </w:t>
+        <w:t xml:space="preserve">(PO) und </w:t>
       </w:r>
       <w:proofErr w:type="spellStart"/>
       <w:r>
@@ -561,14 +588,6 @@
         </w:rPr>
         <w:t>Projektidee: Bowling</w:t>
       </w:r>
-    </w:p>
-    <w:p>
-      <w:pPr>
-        <w:rPr>
-          <w:sz w:val="20"/>
-          <w:szCs w:val="20"/>
-        </w:rPr>
-      </w:pPr>
     </w:p>
     <w:p>
       <w:pPr>
@@ -2088,6 +2107,46 @@
     </w:p>
     <w:p>
       <w:pPr>
+        <w:pStyle w:val="Listenabsatz"/>
+        <w:numPr>
+          <w:ilvl w:val="0"/>
+          <w:numId w:val="14"/>
+        </w:numPr>
+        <w:rPr>
+          <w:sz w:val="20"/>
+          <w:szCs w:val="20"/>
+        </w:rPr>
+      </w:pPr>
+      <w:r>
+        <w:rPr>
+          <w:sz w:val="20"/>
+          <w:szCs w:val="20"/>
+        </w:rPr>
+        <w:t>Weihnachtspräsentation gehalten</w:t>
+      </w:r>
+    </w:p>
+    <w:p>
+      <w:pPr>
+        <w:pStyle w:val="Listenabsatz"/>
+        <w:numPr>
+          <w:ilvl w:val="0"/>
+          <w:numId w:val="14"/>
+        </w:numPr>
+        <w:rPr>
+          <w:sz w:val="20"/>
+          <w:szCs w:val="20"/>
+        </w:rPr>
+      </w:pPr>
+      <w:r>
+        <w:rPr>
+          <w:sz w:val="20"/>
+          <w:szCs w:val="20"/>
+        </w:rPr>
+        <w:t>Kurze Teambesprechung: Aufgaben über die Weihnachtsferien sind freiwillig</w:t>
+      </w:r>
+    </w:p>
+    <w:p>
+      <w:pPr>
         <w:rPr>
           <w:sz w:val="20"/>
           <w:szCs w:val="20"/>
@@ -2103,18 +2162,22 @@
     </w:p>
     <w:p>
       <w:pPr>
-        <w:ind w:left="708"/>
-        <w:rPr>
-          <w:sz w:val="20"/>
-          <w:szCs w:val="20"/>
-        </w:rPr>
-      </w:pPr>
-      <w:r>
-        <w:rPr>
-          <w:sz w:val="20"/>
-          <w:szCs w:val="20"/>
-        </w:rPr>
-        <w:t xml:space="preserve">-neue Rollenvergabe </w:t>
+        <w:pStyle w:val="Listenabsatz"/>
+        <w:numPr>
+          <w:ilvl w:val="0"/>
+          <w:numId w:val="11"/>
+        </w:numPr>
+        <w:rPr>
+          <w:sz w:val="20"/>
+          <w:szCs w:val="20"/>
+        </w:rPr>
+      </w:pPr>
+      <w:r>
+        <w:rPr>
+          <w:sz w:val="20"/>
+          <w:szCs w:val="20"/>
+        </w:rPr>
+        <w:t xml:space="preserve">neue Rollenvergabe </w:t>
       </w:r>
       <w:proofErr w:type="spellStart"/>
       <w:r>
@@ -2164,577 +2227,1206 @@
         </w:rPr>
         <w:t xml:space="preserve"> Bastian</w:t>
       </w:r>
+    </w:p>
+    <w:p>
+      <w:pPr>
+        <w:pStyle w:val="Listenabsatz"/>
+        <w:numPr>
+          <w:ilvl w:val="0"/>
+          <w:numId w:val="11"/>
+        </w:numPr>
+        <w:rPr>
+          <w:sz w:val="20"/>
+          <w:szCs w:val="20"/>
+        </w:rPr>
+      </w:pPr>
+      <w:r>
+        <w:rPr>
+          <w:sz w:val="20"/>
+          <w:szCs w:val="20"/>
+        </w:rPr>
+        <w:t>Basti stellt aktuellen Stand vom Projekt vor.</w:t>
+      </w:r>
+    </w:p>
+    <w:p>
+      <w:pPr>
+        <w:pStyle w:val="Listenabsatz"/>
+        <w:numPr>
+          <w:ilvl w:val="0"/>
+          <w:numId w:val="11"/>
+        </w:numPr>
+        <w:rPr>
+          <w:sz w:val="20"/>
+          <w:szCs w:val="20"/>
+        </w:rPr>
+      </w:pPr>
+      <w:r>
+        <w:rPr>
+          <w:sz w:val="20"/>
+          <w:szCs w:val="20"/>
+        </w:rPr>
+        <w:t>Arm ist komplett ansteuerbar und Simulation hat nun auch einen Kurvenplotter</w:t>
+      </w:r>
+    </w:p>
+    <w:p>
+      <w:pPr>
+        <w:pStyle w:val="Listenabsatz"/>
+        <w:numPr>
+          <w:ilvl w:val="0"/>
+          <w:numId w:val="11"/>
+        </w:numPr>
+        <w:rPr>
+          <w:sz w:val="20"/>
+          <w:szCs w:val="20"/>
+        </w:rPr>
+      </w:pPr>
+      <w:r>
+        <w:rPr>
+          <w:sz w:val="20"/>
+          <w:szCs w:val="20"/>
+        </w:rPr>
+        <w:t>Vincent stellt neue XML-Datei des Arms vor sowie eine Lösung für das Problem Kugel/Hand bei Rotation</w:t>
+      </w:r>
+    </w:p>
+    <w:p>
+      <w:pPr>
+        <w:pStyle w:val="Listenabsatz"/>
+        <w:numPr>
+          <w:ilvl w:val="0"/>
+          <w:numId w:val="11"/>
+        </w:numPr>
+        <w:rPr>
+          <w:sz w:val="20"/>
+          <w:szCs w:val="20"/>
+        </w:rPr>
+      </w:pPr>
+      <w:r>
+        <w:rPr>
+          <w:sz w:val="20"/>
+          <w:szCs w:val="20"/>
+        </w:rPr>
+        <w:t>Neues Handmodell mit Magneten</w:t>
+      </w:r>
+    </w:p>
+    <w:p>
+      <w:pPr>
+        <w:rPr>
+          <w:sz w:val="20"/>
+          <w:szCs w:val="20"/>
+        </w:rPr>
+      </w:pPr>
+      <w:r>
+        <w:rPr>
+          <w:sz w:val="20"/>
+          <w:szCs w:val="20"/>
+        </w:rPr>
+        <w:t>Aufgabe bis 16.01.20232</w:t>
+      </w:r>
+    </w:p>
+    <w:p>
+      <w:pPr>
+        <w:pStyle w:val="Listenabsatz"/>
+        <w:numPr>
+          <w:ilvl w:val="0"/>
+          <w:numId w:val="12"/>
+        </w:numPr>
+        <w:rPr>
+          <w:sz w:val="20"/>
+          <w:szCs w:val="20"/>
+        </w:rPr>
+      </w:pPr>
+      <w:r>
+        <w:rPr>
+          <w:sz w:val="20"/>
+          <w:szCs w:val="20"/>
+        </w:rPr>
+        <w:t>Basti + Eric Implementierung des neuen Armes + erste Reibungsversuche mit der Bahn</w:t>
+      </w:r>
+    </w:p>
+    <w:p>
+      <w:pPr>
+        <w:rPr>
+          <w:sz w:val="20"/>
+          <w:szCs w:val="20"/>
+        </w:rPr>
+      </w:pPr>
+      <w:r>
+        <w:rPr>
+          <w:sz w:val="20"/>
+          <w:szCs w:val="20"/>
+        </w:rPr>
+        <w:t>16.01.2023 Team-Meeting</w:t>
+      </w:r>
+    </w:p>
+    <w:p>
+      <w:pPr>
+        <w:pStyle w:val="Listenabsatz"/>
+        <w:numPr>
+          <w:ilvl w:val="0"/>
+          <w:numId w:val="12"/>
+        </w:numPr>
+        <w:rPr>
+          <w:sz w:val="20"/>
+          <w:szCs w:val="20"/>
+        </w:rPr>
+      </w:pPr>
+      <w:r>
+        <w:rPr>
+          <w:sz w:val="20"/>
+          <w:szCs w:val="20"/>
+        </w:rPr>
+        <w:t xml:space="preserve">Neuer Stand nun mit neuem Arm. </w:t>
+      </w:r>
+    </w:p>
+    <w:p>
+      <w:pPr>
+        <w:pStyle w:val="Listenabsatz"/>
+        <w:numPr>
+          <w:ilvl w:val="0"/>
+          <w:numId w:val="12"/>
+        </w:numPr>
+        <w:rPr>
+          <w:sz w:val="20"/>
+          <w:szCs w:val="20"/>
+        </w:rPr>
+      </w:pPr>
+      <w:r>
+        <w:rPr>
+          <w:sz w:val="20"/>
+          <w:szCs w:val="20"/>
+        </w:rPr>
+        <w:t xml:space="preserve">Probleme angesprochen. </w:t>
+      </w:r>
+    </w:p>
+    <w:p>
+      <w:pPr>
+        <w:pStyle w:val="Listenabsatz"/>
+        <w:numPr>
+          <w:ilvl w:val="0"/>
+          <w:numId w:val="12"/>
+        </w:numPr>
+        <w:rPr>
+          <w:sz w:val="20"/>
+          <w:szCs w:val="20"/>
+        </w:rPr>
+      </w:pPr>
+      <w:r>
+        <w:rPr>
+          <w:sz w:val="20"/>
+          <w:szCs w:val="20"/>
+        </w:rPr>
+        <w:t xml:space="preserve">Review vorbereitet und Basti präsentiert. </w:t>
+      </w:r>
+    </w:p>
+    <w:p>
+      <w:pPr>
+        <w:pStyle w:val="Listenabsatz"/>
+        <w:numPr>
+          <w:ilvl w:val="0"/>
+          <w:numId w:val="12"/>
+        </w:numPr>
+        <w:rPr>
+          <w:sz w:val="20"/>
+          <w:szCs w:val="20"/>
+        </w:rPr>
+      </w:pPr>
+      <w:r>
+        <w:rPr>
+          <w:sz w:val="20"/>
+          <w:szCs w:val="20"/>
+        </w:rPr>
+        <w:t xml:space="preserve">Zeitplan mit </w:t>
+      </w:r>
+      <w:proofErr w:type="spellStart"/>
+      <w:r>
+        <w:rPr>
+          <w:sz w:val="20"/>
+          <w:szCs w:val="20"/>
+        </w:rPr>
+        <w:t>Trello</w:t>
+      </w:r>
+      <w:proofErr w:type="spellEnd"/>
+      <w:r>
+        <w:rPr>
+          <w:sz w:val="20"/>
+          <w:szCs w:val="20"/>
+        </w:rPr>
+        <w:t xml:space="preserve"> </w:t>
+      </w:r>
+      <w:proofErr w:type="spellStart"/>
+      <w:r>
+        <w:rPr>
+          <w:sz w:val="20"/>
+          <w:szCs w:val="20"/>
+        </w:rPr>
+        <w:t>geupdated</w:t>
+      </w:r>
+      <w:proofErr w:type="spellEnd"/>
+      <w:r>
+        <w:rPr>
+          <w:sz w:val="20"/>
+          <w:szCs w:val="20"/>
+        </w:rPr>
+        <w:t xml:space="preserve">, </w:t>
+      </w:r>
+    </w:p>
+    <w:p>
+      <w:pPr>
+        <w:rPr>
+          <w:sz w:val="20"/>
+          <w:szCs w:val="20"/>
+        </w:rPr>
+      </w:pPr>
+      <w:r>
+        <w:rPr>
+          <w:sz w:val="20"/>
+          <w:szCs w:val="20"/>
+        </w:rPr>
+        <w:t xml:space="preserve">18.01.2023 Review </w:t>
+      </w:r>
+    </w:p>
+    <w:p>
+      <w:pPr>
+        <w:pStyle w:val="Listenabsatz"/>
+        <w:numPr>
+          <w:ilvl w:val="0"/>
+          <w:numId w:val="13"/>
+        </w:numPr>
+        <w:rPr>
+          <w:sz w:val="20"/>
+          <w:szCs w:val="20"/>
+        </w:rPr>
+      </w:pPr>
+      <w:r>
+        <w:rPr>
+          <w:sz w:val="20"/>
+          <w:szCs w:val="20"/>
+        </w:rPr>
+        <w:t>Nach der Review Aufgaben verteilt:</w:t>
+      </w:r>
+    </w:p>
+    <w:p>
+      <w:pPr>
+        <w:pStyle w:val="Listenabsatz"/>
+        <w:numPr>
+          <w:ilvl w:val="1"/>
+          <w:numId w:val="13"/>
+        </w:numPr>
+        <w:rPr>
+          <w:sz w:val="20"/>
+          <w:szCs w:val="20"/>
+        </w:rPr>
+      </w:pPr>
+      <w:r>
+        <w:rPr>
+          <w:sz w:val="20"/>
+          <w:szCs w:val="20"/>
+        </w:rPr>
+        <w:t>Vincent Neues Bahn Modell in Arbeit mit Fangeschale.</w:t>
+      </w:r>
+    </w:p>
+    <w:p>
+      <w:pPr>
+        <w:pStyle w:val="Listenabsatz"/>
+        <w:numPr>
+          <w:ilvl w:val="1"/>
+          <w:numId w:val="13"/>
+        </w:numPr>
+        <w:rPr>
+          <w:sz w:val="20"/>
+          <w:szCs w:val="20"/>
+        </w:rPr>
+      </w:pPr>
+      <w:r>
+        <w:rPr>
+          <w:sz w:val="20"/>
+          <w:szCs w:val="20"/>
+        </w:rPr>
+        <w:lastRenderedPageBreak/>
+        <w:t>Timm Optimierungsprogramm vorbereiten</w:t>
+      </w:r>
+    </w:p>
+    <w:p>
+      <w:pPr>
+        <w:pStyle w:val="Listenabsatz"/>
+        <w:numPr>
+          <w:ilvl w:val="1"/>
+          <w:numId w:val="13"/>
+        </w:numPr>
+        <w:rPr>
+          <w:sz w:val="20"/>
+          <w:szCs w:val="20"/>
+        </w:rPr>
+      </w:pPr>
+      <w:r>
+        <w:rPr>
+          <w:sz w:val="20"/>
+          <w:szCs w:val="20"/>
+        </w:rPr>
+        <w:t>Eric Reibung dynamisch anpassen</w:t>
+      </w:r>
+    </w:p>
+    <w:p>
+      <w:pPr>
+        <w:pStyle w:val="Listenabsatz"/>
+        <w:numPr>
+          <w:ilvl w:val="1"/>
+          <w:numId w:val="13"/>
+        </w:numPr>
+        <w:rPr>
+          <w:sz w:val="20"/>
+          <w:szCs w:val="20"/>
+        </w:rPr>
+      </w:pPr>
+      <w:r>
+        <w:rPr>
+          <w:sz w:val="20"/>
+          <w:szCs w:val="20"/>
+        </w:rPr>
+        <w:t>Jonas</w:t>
+      </w:r>
+      <w:r>
+        <w:rPr>
+          <w:sz w:val="20"/>
+          <w:szCs w:val="20"/>
+        </w:rPr>
+        <w:t xml:space="preserve"> </w:t>
+      </w:r>
+      <w:proofErr w:type="spellStart"/>
+      <w:r>
+        <w:rPr>
+          <w:sz w:val="20"/>
+          <w:szCs w:val="20"/>
+        </w:rPr>
+        <w:t>Camera</w:t>
+      </w:r>
+      <w:proofErr w:type="spellEnd"/>
+      <w:r>
+        <w:rPr>
+          <w:sz w:val="20"/>
+          <w:szCs w:val="20"/>
+        </w:rPr>
+        <w:t xml:space="preserve"> anpassen sowie Readme beginnen zu schreiben</w:t>
+      </w:r>
+    </w:p>
+    <w:p>
+      <w:pPr>
+        <w:pStyle w:val="Listenabsatz"/>
+        <w:numPr>
+          <w:ilvl w:val="1"/>
+          <w:numId w:val="13"/>
+        </w:numPr>
+        <w:rPr>
+          <w:sz w:val="20"/>
+          <w:szCs w:val="20"/>
+        </w:rPr>
+      </w:pPr>
+      <w:r>
+        <w:rPr>
+          <w:sz w:val="20"/>
+          <w:szCs w:val="20"/>
+        </w:rPr>
+        <w:t>Florian</w:t>
+      </w:r>
+      <w:r>
+        <w:rPr>
+          <w:sz w:val="20"/>
+          <w:szCs w:val="20"/>
+        </w:rPr>
+        <w:t xml:space="preserve"> zweiten Wurf anpassen </w:t>
+      </w:r>
+    </w:p>
+    <w:p>
+      <w:pPr>
+        <w:rPr>
+          <w:sz w:val="20"/>
+          <w:szCs w:val="20"/>
+        </w:rPr>
+      </w:pPr>
+      <w:r>
+        <w:rPr>
+          <w:sz w:val="20"/>
+          <w:szCs w:val="20"/>
+        </w:rPr>
+        <w:t>25.01.2023 Team-Meeting</w:t>
+      </w:r>
+    </w:p>
+    <w:p>
+      <w:pPr>
+        <w:pStyle w:val="Listenabsatz"/>
+        <w:numPr>
+          <w:ilvl w:val="0"/>
+          <w:numId w:val="13"/>
+        </w:numPr>
+        <w:rPr>
+          <w:sz w:val="20"/>
+          <w:szCs w:val="20"/>
+        </w:rPr>
+      </w:pPr>
+      <w:r>
+        <w:rPr>
+          <w:sz w:val="20"/>
+          <w:szCs w:val="20"/>
+        </w:rPr>
+        <w:t>Besprechung der verteilten Aufgaben</w:t>
+      </w:r>
+    </w:p>
+    <w:p>
+      <w:pPr>
+        <w:pStyle w:val="Listenabsatz"/>
+        <w:numPr>
+          <w:ilvl w:val="0"/>
+          <w:numId w:val="13"/>
+        </w:numPr>
+        <w:rPr>
+          <w:sz w:val="20"/>
+          <w:szCs w:val="20"/>
+        </w:rPr>
+      </w:pPr>
+      <w:r>
+        <w:rPr>
+          <w:sz w:val="20"/>
+          <w:szCs w:val="20"/>
+        </w:rPr>
+        <w:t xml:space="preserve">Eric präsentiert seinen Fortschritt basierend auf ein Ölbild. </w:t>
+      </w:r>
+    </w:p>
+    <w:p>
+      <w:pPr>
+        <w:pStyle w:val="Listenabsatz"/>
+        <w:numPr>
+          <w:ilvl w:val="0"/>
+          <w:numId w:val="13"/>
+        </w:numPr>
+        <w:rPr>
+          <w:sz w:val="20"/>
+          <w:szCs w:val="20"/>
+        </w:rPr>
+      </w:pPr>
+      <w:r>
+        <w:rPr>
+          <w:sz w:val="20"/>
+          <w:szCs w:val="20"/>
+        </w:rPr>
+        <w:t>Problem des Kugelauftakts wird nochmals thematisiert und erstmaliger Workaround wird besprochen.</w:t>
+      </w:r>
+    </w:p>
+    <w:p>
+      <w:pPr>
+        <w:pStyle w:val="Listenabsatz"/>
+        <w:numPr>
+          <w:ilvl w:val="0"/>
+          <w:numId w:val="13"/>
+        </w:numPr>
+        <w:rPr>
+          <w:sz w:val="20"/>
+          <w:szCs w:val="20"/>
+        </w:rPr>
+      </w:pPr>
+      <w:r>
+        <w:rPr>
+          <w:sz w:val="20"/>
+          <w:szCs w:val="20"/>
+        </w:rPr>
+        <w:t>Vincent hat das Bahnmodell überarbeitet</w:t>
+      </w:r>
+      <w:r>
+        <w:sym w:font="Wingdings" w:char="F0E0"/>
+      </w:r>
+      <w:r>
+        <w:rPr>
+          <w:sz w:val="20"/>
+          <w:szCs w:val="20"/>
+        </w:rPr>
+        <w:t xml:space="preserve">Bahn mit Rinne in einer einzelnen XML und besitzt auch holzartige </w:t>
+      </w:r>
+      <w:proofErr w:type="spellStart"/>
+      <w:r>
+        <w:rPr>
+          <w:sz w:val="20"/>
+          <w:szCs w:val="20"/>
+        </w:rPr>
+        <w:t>Textures</w:t>
+      </w:r>
+      <w:proofErr w:type="spellEnd"/>
+      <w:r>
+        <w:rPr>
+          <w:sz w:val="20"/>
+          <w:szCs w:val="20"/>
+        </w:rPr>
+        <w:t>. Auffangschale ist ebenso fertig, sowie Anzeigebrett fertig.</w:t>
+      </w:r>
+    </w:p>
+    <w:p>
+      <w:pPr>
+        <w:pStyle w:val="Listenabsatz"/>
+        <w:numPr>
+          <w:ilvl w:val="0"/>
+          <w:numId w:val="13"/>
+        </w:numPr>
+        <w:rPr>
+          <w:sz w:val="20"/>
+          <w:szCs w:val="20"/>
+        </w:rPr>
+      </w:pPr>
+      <w:r>
+        <w:rPr>
+          <w:sz w:val="20"/>
+          <w:szCs w:val="20"/>
+        </w:rPr>
+        <w:t>Timm erklärt den Fortschritt zum Maschinellen Lernen. Generationenlernen noch ausstehend.</w:t>
+      </w:r>
+    </w:p>
+    <w:p>
+      <w:pPr>
+        <w:pStyle w:val="Listenabsatz"/>
+        <w:numPr>
+          <w:ilvl w:val="0"/>
+          <w:numId w:val="13"/>
+        </w:numPr>
+        <w:rPr>
+          <w:sz w:val="20"/>
+          <w:szCs w:val="20"/>
+        </w:rPr>
+      </w:pPr>
+      <w:r>
+        <w:rPr>
+          <w:sz w:val="20"/>
+          <w:szCs w:val="20"/>
+        </w:rPr>
+        <w:t xml:space="preserve">Jonas präsentiert aktuellen Stand der Readme und Stand der neuen </w:t>
+      </w:r>
+      <w:proofErr w:type="spellStart"/>
+      <w:r>
+        <w:rPr>
+          <w:sz w:val="20"/>
+          <w:szCs w:val="20"/>
+        </w:rPr>
+        <w:t>Camera</w:t>
+      </w:r>
+      <w:proofErr w:type="spellEnd"/>
+      <w:r>
+        <w:rPr>
+          <w:sz w:val="20"/>
+          <w:szCs w:val="20"/>
+        </w:rPr>
+        <w:t xml:space="preserve"> Perspektiven und Problembesprechung wie neue </w:t>
+      </w:r>
+      <w:proofErr w:type="spellStart"/>
+      <w:r>
+        <w:rPr>
+          <w:sz w:val="20"/>
+          <w:szCs w:val="20"/>
+        </w:rPr>
+        <w:t>Camera</w:t>
+      </w:r>
+      <w:proofErr w:type="spellEnd"/>
+      <w:r>
+        <w:rPr>
+          <w:sz w:val="20"/>
+          <w:szCs w:val="20"/>
+        </w:rPr>
+        <w:t xml:space="preserve"> realisiert werden kann. </w:t>
+      </w:r>
+    </w:p>
+    <w:p>
+      <w:pPr>
+        <w:pStyle w:val="Listenabsatz"/>
+        <w:numPr>
+          <w:ilvl w:val="0"/>
+          <w:numId w:val="13"/>
+        </w:numPr>
+        <w:rPr>
+          <w:sz w:val="20"/>
+          <w:szCs w:val="20"/>
+        </w:rPr>
+      </w:pPr>
+      <w:r>
+        <w:rPr>
+          <w:sz w:val="20"/>
+          <w:szCs w:val="20"/>
+        </w:rPr>
+        <w:t>Aufgaben bis zum nächsten Meeting</w:t>
+      </w:r>
+    </w:p>
+    <w:p>
+      <w:pPr>
+        <w:pStyle w:val="Listenabsatz"/>
+        <w:numPr>
+          <w:ilvl w:val="1"/>
+          <w:numId w:val="13"/>
+        </w:numPr>
+        <w:rPr>
+          <w:sz w:val="20"/>
+          <w:szCs w:val="20"/>
+        </w:rPr>
+      </w:pPr>
+      <w:r>
+        <w:rPr>
+          <w:sz w:val="20"/>
+          <w:szCs w:val="20"/>
+        </w:rPr>
+        <w:t xml:space="preserve">Jonas </w:t>
+      </w:r>
+      <w:proofErr w:type="spellStart"/>
+      <w:r>
+        <w:rPr>
+          <w:sz w:val="20"/>
+          <w:szCs w:val="20"/>
+        </w:rPr>
+        <w:t>Camera</w:t>
+      </w:r>
+      <w:proofErr w:type="spellEnd"/>
+      <w:r>
+        <w:rPr>
+          <w:sz w:val="20"/>
+          <w:szCs w:val="20"/>
+        </w:rPr>
+        <w:t xml:space="preserve"> weiter und Readme weiter</w:t>
+      </w:r>
+    </w:p>
+    <w:p>
+      <w:pPr>
+        <w:pStyle w:val="Listenabsatz"/>
+        <w:numPr>
+          <w:ilvl w:val="1"/>
+          <w:numId w:val="13"/>
+        </w:numPr>
+        <w:rPr>
+          <w:sz w:val="20"/>
+          <w:szCs w:val="20"/>
+        </w:rPr>
+      </w:pPr>
+      <w:r>
+        <w:rPr>
+          <w:sz w:val="20"/>
+          <w:szCs w:val="20"/>
+        </w:rPr>
+        <w:t>Florian zweiter Wurf</w:t>
+      </w:r>
+    </w:p>
+    <w:p>
+      <w:pPr>
+        <w:pStyle w:val="Listenabsatz"/>
+        <w:numPr>
+          <w:ilvl w:val="1"/>
+          <w:numId w:val="13"/>
+        </w:numPr>
+        <w:rPr>
+          <w:sz w:val="20"/>
+          <w:szCs w:val="20"/>
+        </w:rPr>
+      </w:pPr>
+      <w:r>
+        <w:rPr>
+          <w:sz w:val="20"/>
+          <w:szCs w:val="20"/>
+        </w:rPr>
+        <w:t>Timm Optimierung, Hintergrund gestalten und Code kommentieren</w:t>
+      </w:r>
+    </w:p>
+    <w:p>
+      <w:pPr>
+        <w:pStyle w:val="Listenabsatz"/>
+        <w:numPr>
+          <w:ilvl w:val="1"/>
+          <w:numId w:val="13"/>
+        </w:numPr>
+        <w:rPr>
+          <w:sz w:val="20"/>
+          <w:szCs w:val="20"/>
+        </w:rPr>
+      </w:pPr>
+      <w:r>
+        <w:rPr>
+          <w:sz w:val="20"/>
+          <w:szCs w:val="20"/>
+        </w:rPr>
+        <w:t>Eric Intervalle anpassen und Ball Rotation bei Auftakt anpassen</w:t>
+      </w:r>
+    </w:p>
+    <w:p>
+      <w:pPr>
+        <w:pStyle w:val="Listenabsatz"/>
+        <w:numPr>
+          <w:ilvl w:val="1"/>
+          <w:numId w:val="13"/>
+        </w:numPr>
+        <w:rPr>
+          <w:sz w:val="20"/>
+          <w:szCs w:val="20"/>
+        </w:rPr>
+      </w:pPr>
+      <w:r>
+        <w:rPr>
+          <w:sz w:val="20"/>
+          <w:szCs w:val="20"/>
+        </w:rPr>
+        <w:t>Basti und Vincent Armdrehung</w:t>
+      </w:r>
+    </w:p>
+    <w:p>
+      <w:pPr>
+        <w:rPr>
+          <w:sz w:val="20"/>
+          <w:szCs w:val="20"/>
+        </w:rPr>
+      </w:pPr>
+      <w:r>
+        <w:rPr>
+          <w:sz w:val="20"/>
+          <w:szCs w:val="20"/>
+        </w:rPr>
+        <w:t>Nächstes Meeting 01.02.2023</w:t>
+      </w:r>
+    </w:p>
+    <w:p>
+      <w:pPr>
+        <w:pStyle w:val="Listenabsatz"/>
+        <w:numPr>
+          <w:ilvl w:val="0"/>
+          <w:numId w:val="9"/>
+        </w:numPr>
+        <w:rPr>
+          <w:sz w:val="20"/>
+          <w:szCs w:val="20"/>
+        </w:rPr>
+      </w:pPr>
+      <w:r>
+        <w:rPr>
+          <w:sz w:val="20"/>
+          <w:szCs w:val="20"/>
+        </w:rPr>
+        <w:t>Besprechung der verteilten Aufgaben</w:t>
+      </w:r>
+    </w:p>
+    <w:p>
+      <w:pPr>
+        <w:pStyle w:val="Listenabsatz"/>
+        <w:numPr>
+          <w:ilvl w:val="0"/>
+          <w:numId w:val="9"/>
+        </w:numPr>
+        <w:rPr>
+          <w:sz w:val="20"/>
+          <w:szCs w:val="20"/>
+        </w:rPr>
+      </w:pPr>
+      <w:r>
+        <w:rPr>
+          <w:sz w:val="20"/>
+          <w:szCs w:val="20"/>
+        </w:rPr>
+        <w:t xml:space="preserve">Eric und Basti präsentieren neuen Stand der Dinge </w:t>
+      </w:r>
+      <w:r>
+        <w:rPr>
+          <w:sz w:val="20"/>
+          <w:szCs w:val="20"/>
+        </w:rPr>
+        <w:t>in</w:t>
+      </w:r>
+      <w:r>
+        <w:rPr>
+          <w:sz w:val="20"/>
+          <w:szCs w:val="20"/>
+        </w:rPr>
+        <w:t xml:space="preserve"> Bezug auf </w:t>
+      </w:r>
+      <w:proofErr w:type="spellStart"/>
+      <w:r>
+        <w:rPr>
+          <w:sz w:val="20"/>
+          <w:szCs w:val="20"/>
+        </w:rPr>
+        <w:t>Kugelaufkommproblem</w:t>
+      </w:r>
+      <w:proofErr w:type="spellEnd"/>
+      <w:r>
+        <w:rPr>
+          <w:sz w:val="20"/>
+          <w:szCs w:val="20"/>
+        </w:rPr>
+        <w:t xml:space="preserve"> und Reibung</w:t>
+      </w:r>
+    </w:p>
+    <w:p>
+      <w:pPr>
+        <w:pStyle w:val="Listenabsatz"/>
+        <w:numPr>
+          <w:ilvl w:val="0"/>
+          <w:numId w:val="9"/>
+        </w:numPr>
+        <w:rPr>
+          <w:sz w:val="20"/>
+          <w:szCs w:val="20"/>
+        </w:rPr>
+      </w:pPr>
+      <w:r>
+        <w:rPr>
+          <w:sz w:val="20"/>
+          <w:szCs w:val="20"/>
+        </w:rPr>
+        <w:t>Reibung verhält sich nicht so wie gewünscht. Sofortige Umwandlung von Rotation in Richtungsänderung</w:t>
+      </w:r>
+      <w:r>
+        <w:rPr>
+          <w:sz w:val="20"/>
+          <w:szCs w:val="20"/>
+        </w:rPr>
+        <w:sym w:font="Wingdings" w:char="F0E0"/>
+      </w:r>
+      <w:r>
+        <w:rPr>
+          <w:sz w:val="20"/>
+          <w:szCs w:val="20"/>
+        </w:rPr>
+        <w:t>Realität sieht anders aus, für große Kurven große Winkelrotation benötigt</w:t>
+      </w:r>
+    </w:p>
+    <w:p>
+      <w:pPr>
+        <w:pStyle w:val="Listenabsatz"/>
+        <w:numPr>
+          <w:ilvl w:val="0"/>
+          <w:numId w:val="9"/>
+        </w:numPr>
+        <w:rPr>
+          <w:sz w:val="20"/>
+          <w:szCs w:val="20"/>
+        </w:rPr>
+      </w:pPr>
+      <w:r>
+        <w:rPr>
+          <w:sz w:val="20"/>
+          <w:szCs w:val="20"/>
+        </w:rPr>
+        <w:t xml:space="preserve">Kugel kann Kurven schlagen durch </w:t>
+      </w:r>
+      <w:proofErr w:type="spellStart"/>
+      <w:r>
+        <w:rPr>
+          <w:sz w:val="20"/>
+          <w:szCs w:val="20"/>
+        </w:rPr>
+        <w:t>Actuator</w:t>
+      </w:r>
+      <w:proofErr w:type="spellEnd"/>
+      <w:r>
+        <w:rPr>
+          <w:sz w:val="20"/>
+          <w:szCs w:val="20"/>
+        </w:rPr>
+        <w:t xml:space="preserve"> dessen Kraft dynamisch wächst</w:t>
+      </w:r>
+    </w:p>
+    <w:p>
+      <w:pPr>
+        <w:pStyle w:val="Listenabsatz"/>
+        <w:numPr>
+          <w:ilvl w:val="0"/>
+          <w:numId w:val="9"/>
+        </w:numPr>
+        <w:rPr>
+          <w:sz w:val="20"/>
+          <w:szCs w:val="20"/>
+        </w:rPr>
+      </w:pPr>
+      <w:r>
+        <w:rPr>
+          <w:sz w:val="20"/>
+          <w:szCs w:val="20"/>
+        </w:rPr>
+        <w:t>Kraft-Intervall des Arms wurden angepasst</w:t>
+      </w:r>
+    </w:p>
+    <w:p>
+      <w:pPr>
+        <w:pStyle w:val="Listenabsatz"/>
+        <w:numPr>
+          <w:ilvl w:val="0"/>
+          <w:numId w:val="9"/>
+        </w:numPr>
+        <w:rPr>
+          <w:sz w:val="20"/>
+          <w:szCs w:val="20"/>
+        </w:rPr>
+      </w:pPr>
+      <w:r>
+        <w:rPr>
+          <w:sz w:val="20"/>
+          <w:szCs w:val="20"/>
+        </w:rPr>
+        <w:t>Basti hat finales Bahnmodell implementiert und Pins demnach verschoben</w:t>
+      </w:r>
+    </w:p>
+    <w:p>
+      <w:pPr>
+        <w:pStyle w:val="Listenabsatz"/>
+        <w:numPr>
+          <w:ilvl w:val="0"/>
+          <w:numId w:val="9"/>
+        </w:numPr>
+        <w:rPr>
+          <w:sz w:val="20"/>
+          <w:szCs w:val="20"/>
+        </w:rPr>
+      </w:pPr>
+      <w:r>
+        <w:rPr>
+          <w:sz w:val="20"/>
+          <w:szCs w:val="20"/>
+        </w:rPr>
+        <w:t>Weiterhin wird die Armdrehung rausgenommen, da sie zu störanfällig ist</w:t>
+      </w:r>
+    </w:p>
+    <w:p>
+      <w:pPr>
+        <w:pStyle w:val="Listenabsatz"/>
+        <w:numPr>
+          <w:ilvl w:val="0"/>
+          <w:numId w:val="9"/>
+        </w:numPr>
+        <w:rPr>
+          <w:sz w:val="20"/>
+          <w:szCs w:val="20"/>
+        </w:rPr>
+      </w:pPr>
+      <w:r>
+        <w:rPr>
+          <w:sz w:val="20"/>
+          <w:szCs w:val="20"/>
+        </w:rPr>
+        <w:t xml:space="preserve">Programm nun für </w:t>
+      </w:r>
+      <w:proofErr w:type="spellStart"/>
+      <w:r>
+        <w:rPr>
+          <w:sz w:val="20"/>
+          <w:szCs w:val="20"/>
+        </w:rPr>
+        <w:t>Erstwurf</w:t>
+      </w:r>
+      <w:proofErr w:type="spellEnd"/>
+      <w:r>
+        <w:rPr>
+          <w:sz w:val="20"/>
+          <w:szCs w:val="20"/>
+        </w:rPr>
+        <w:t xml:space="preserve"> optimierbar</w:t>
+      </w:r>
+    </w:p>
+    <w:p>
+      <w:pPr>
+        <w:pStyle w:val="Listenabsatz"/>
+        <w:numPr>
+          <w:ilvl w:val="0"/>
+          <w:numId w:val="9"/>
+        </w:numPr>
+        <w:rPr>
+          <w:sz w:val="20"/>
+          <w:szCs w:val="20"/>
+        </w:rPr>
+      </w:pPr>
+      <w:r>
+        <w:rPr>
+          <w:sz w:val="20"/>
+          <w:szCs w:val="20"/>
+        </w:rPr>
+        <w:t>Jonas</w:t>
+      </w:r>
+      <w:r>
+        <w:rPr>
+          <w:sz w:val="20"/>
+          <w:szCs w:val="20"/>
+        </w:rPr>
+        <w:t xml:space="preserve"> präsentiert seine neuen </w:t>
+      </w:r>
+      <w:proofErr w:type="spellStart"/>
+      <w:r>
+        <w:rPr>
+          <w:sz w:val="20"/>
+          <w:szCs w:val="20"/>
+        </w:rPr>
+        <w:t>Cameras</w:t>
+      </w:r>
+      <w:proofErr w:type="spellEnd"/>
+      <w:r>
+        <w:rPr>
+          <w:sz w:val="20"/>
+          <w:szCs w:val="20"/>
+        </w:rPr>
+        <w:t xml:space="preserve"> und implementiert sie in das Programm</w:t>
+      </w:r>
+    </w:p>
+    <w:p>
+      <w:pPr>
+        <w:pStyle w:val="Listenabsatz"/>
+        <w:numPr>
+          <w:ilvl w:val="0"/>
+          <w:numId w:val="9"/>
+        </w:numPr>
+        <w:rPr>
+          <w:sz w:val="20"/>
+          <w:szCs w:val="20"/>
+        </w:rPr>
+      </w:pPr>
+      <w:r>
+        <w:rPr>
+          <w:sz w:val="20"/>
+          <w:szCs w:val="20"/>
+        </w:rPr>
+        <w:t>Florian präsentiert den Stand des zweiten Wurfs</w:t>
+      </w:r>
+    </w:p>
+    <w:p>
+      <w:pPr>
+        <w:pStyle w:val="Listenabsatz"/>
+        <w:numPr>
+          <w:ilvl w:val="0"/>
+          <w:numId w:val="9"/>
+        </w:numPr>
+        <w:rPr>
+          <w:sz w:val="20"/>
+          <w:szCs w:val="20"/>
+        </w:rPr>
+      </w:pPr>
+      <w:r>
+        <w:rPr>
+          <w:sz w:val="20"/>
+          <w:szCs w:val="20"/>
+        </w:rPr>
+        <w:t>Timm gibt den aktuellen Stand der Optimierung (6 Pins im Durschnitt) wieder. Code auch weiter auskommentiert</w:t>
+      </w:r>
+    </w:p>
+    <w:p>
+      <w:pPr>
+        <w:pStyle w:val="Listenabsatz"/>
+        <w:numPr>
+          <w:ilvl w:val="0"/>
+          <w:numId w:val="9"/>
+        </w:numPr>
+        <w:rPr>
+          <w:sz w:val="20"/>
+          <w:szCs w:val="20"/>
+        </w:rPr>
+      </w:pPr>
+      <w:r>
+        <w:rPr>
+          <w:sz w:val="20"/>
+          <w:szCs w:val="20"/>
+        </w:rPr>
+        <w:t>Aufgaben bis zum nächsten Meeting</w:t>
+      </w:r>
+      <w:r>
+        <w:rPr>
+          <w:sz w:val="20"/>
+          <w:szCs w:val="20"/>
+        </w:rPr>
+        <w:t xml:space="preserve"> 05.02.2022</w:t>
+      </w:r>
+      <w:r>
+        <w:rPr>
+          <w:sz w:val="20"/>
+          <w:szCs w:val="20"/>
+        </w:rPr>
+        <w:t>:</w:t>
+      </w:r>
+    </w:p>
+    <w:p>
+      <w:pPr>
+        <w:pStyle w:val="Listenabsatz"/>
+        <w:numPr>
+          <w:ilvl w:val="1"/>
+          <w:numId w:val="9"/>
+        </w:numPr>
+        <w:rPr>
+          <w:sz w:val="20"/>
+          <w:szCs w:val="20"/>
+        </w:rPr>
+      </w:pPr>
+      <w:r>
+        <w:rPr>
+          <w:sz w:val="20"/>
+          <w:szCs w:val="20"/>
+        </w:rPr>
+        <w:t>Note aktualisieren</w:t>
+      </w:r>
+    </w:p>
+    <w:p>
+      <w:pPr>
+        <w:pStyle w:val="Listenabsatz"/>
+        <w:numPr>
+          <w:ilvl w:val="1"/>
+          <w:numId w:val="9"/>
+        </w:numPr>
+        <w:rPr>
+          <w:sz w:val="20"/>
+          <w:szCs w:val="20"/>
+        </w:rPr>
+      </w:pPr>
+      <w:proofErr w:type="spellStart"/>
+      <w:r>
+        <w:rPr>
+          <w:sz w:val="20"/>
+          <w:szCs w:val="20"/>
+        </w:rPr>
+        <w:t>Cameras</w:t>
+      </w:r>
+      <w:proofErr w:type="spellEnd"/>
+      <w:r>
+        <w:rPr>
+          <w:sz w:val="20"/>
+          <w:szCs w:val="20"/>
+        </w:rPr>
+        <w:t xml:space="preserve"> einbauen</w:t>
+      </w:r>
+    </w:p>
+    <w:p>
+      <w:pPr>
+        <w:pStyle w:val="Listenabsatz"/>
+        <w:numPr>
+          <w:ilvl w:val="1"/>
+          <w:numId w:val="9"/>
+        </w:numPr>
+        <w:rPr>
+          <w:sz w:val="20"/>
+          <w:szCs w:val="20"/>
+        </w:rPr>
+      </w:pPr>
+      <w:r>
+        <w:rPr>
+          <w:sz w:val="20"/>
+          <w:szCs w:val="20"/>
+        </w:rPr>
+        <w:t xml:space="preserve">Optimierung </w:t>
+      </w:r>
+    </w:p>
+    <w:p>
+      <w:pPr>
+        <w:pStyle w:val="Listenabsatz"/>
+        <w:numPr>
+          <w:ilvl w:val="1"/>
+          <w:numId w:val="9"/>
+        </w:numPr>
+        <w:rPr>
+          <w:sz w:val="20"/>
+          <w:szCs w:val="20"/>
+        </w:rPr>
+      </w:pPr>
+      <w:r>
+        <w:rPr>
+          <w:sz w:val="20"/>
+          <w:szCs w:val="20"/>
+        </w:rPr>
+        <w:t>Note zusammenfügen</w:t>
+      </w:r>
       <w:r>
         <w:rPr>
           <w:sz w:val="20"/>
           <w:szCs w:val="20"/>
         </w:rPr>
         <w:br/>
-        <w:t>-Basti stellt aktuellen Stand vom Projekt vor.</w:t>
-      </w:r>
-      <w:r>
-        <w:rPr>
-          <w:sz w:val="20"/>
-          <w:szCs w:val="20"/>
-        </w:rPr>
-        <w:br/>
-        <w:t>-Arm ist komplett ansteuerbar und Simulation hat nun auch einen Kurvenplotter</w:t>
-      </w:r>
-      <w:r>
-        <w:rPr>
-          <w:sz w:val="20"/>
-          <w:szCs w:val="20"/>
-        </w:rPr>
-        <w:br/>
-        <w:t xml:space="preserve">-Vincent stellt neue </w:t>
-      </w:r>
-      <w:r>
-        <w:rPr>
-          <w:sz w:val="20"/>
-          <w:szCs w:val="20"/>
-        </w:rPr>
-        <w:t>XML-Datei</w:t>
-      </w:r>
-      <w:r>
-        <w:rPr>
-          <w:sz w:val="20"/>
-          <w:szCs w:val="20"/>
-        </w:rPr>
-        <w:t xml:space="preserve"> des Arms vor sowie eine </w:t>
-      </w:r>
-      <w:r>
-        <w:rPr>
-          <w:sz w:val="20"/>
-          <w:szCs w:val="20"/>
-        </w:rPr>
-        <w:t>Lösung für</w:t>
-      </w:r>
-      <w:r>
-        <w:rPr>
-          <w:sz w:val="20"/>
-          <w:szCs w:val="20"/>
-        </w:rPr>
-        <w:t xml:space="preserve"> das Problem Kugel/Hand bei Rotation</w:t>
-      </w:r>
-      <w:r>
-        <w:rPr>
-          <w:sz w:val="20"/>
-          <w:szCs w:val="20"/>
-        </w:rPr>
-        <w:br/>
-        <w:t>-Neues Handmodell mit Magneten</w:t>
-      </w:r>
-    </w:p>
-    <w:p>
-      <w:pPr>
-        <w:rPr>
-          <w:sz w:val="20"/>
-          <w:szCs w:val="20"/>
-        </w:rPr>
-      </w:pPr>
-      <w:r>
-        <w:rPr>
-          <w:sz w:val="20"/>
-          <w:szCs w:val="20"/>
-        </w:rPr>
-        <w:t>Aufgabe bis 16.01.20232</w:t>
-      </w:r>
-    </w:p>
-    <w:p>
-      <w:pPr>
-        <w:ind w:firstLine="708"/>
-        <w:rPr>
-          <w:sz w:val="20"/>
-          <w:szCs w:val="20"/>
-        </w:rPr>
-      </w:pPr>
-      <w:r>
-        <w:rPr>
-          <w:sz w:val="20"/>
-          <w:szCs w:val="20"/>
-        </w:rPr>
-        <w:t>-Basti + Eric Implementierung des neuen Armes + erste Reibungsversuche mit der Bahn</w:t>
-      </w:r>
-    </w:p>
-    <w:p>
-      <w:pPr>
-        <w:rPr>
-          <w:sz w:val="20"/>
-          <w:szCs w:val="20"/>
-        </w:rPr>
-      </w:pPr>
-      <w:r>
-        <w:rPr>
-          <w:sz w:val="20"/>
-          <w:szCs w:val="20"/>
-        </w:rPr>
-        <w:t>16.01.2023 Team-Meeting</w:t>
-      </w:r>
-    </w:p>
-    <w:p>
-      <w:pPr>
-        <w:ind w:left="708"/>
-        <w:rPr>
-          <w:sz w:val="20"/>
-          <w:szCs w:val="20"/>
-        </w:rPr>
-      </w:pPr>
-      <w:r>
-        <w:rPr>
-          <w:sz w:val="20"/>
-          <w:szCs w:val="20"/>
-        </w:rPr>
-        <w:t xml:space="preserve">-Neuer Stand nun mit neuem Arm. </w:t>
-      </w:r>
-      <w:r>
-        <w:rPr>
-          <w:sz w:val="20"/>
-          <w:szCs w:val="20"/>
-        </w:rPr>
-        <w:br/>
-        <w:t xml:space="preserve">-Probleme angesprochen. </w:t>
-      </w:r>
-      <w:r>
-        <w:rPr>
-          <w:sz w:val="20"/>
-          <w:szCs w:val="20"/>
-        </w:rPr>
-        <w:br/>
-        <w:t xml:space="preserve">-Review vorbereitet und Basti präsentiert. </w:t>
-      </w:r>
-      <w:r>
-        <w:rPr>
-          <w:sz w:val="20"/>
-          <w:szCs w:val="20"/>
-        </w:rPr>
-        <w:br/>
-        <w:t xml:space="preserve">-Zeitplan mit </w:t>
-      </w:r>
-      <w:proofErr w:type="spellStart"/>
-      <w:r>
-        <w:rPr>
-          <w:sz w:val="20"/>
-          <w:szCs w:val="20"/>
-        </w:rPr>
-        <w:t>Trello</w:t>
-      </w:r>
-      <w:proofErr w:type="spellEnd"/>
-      <w:r>
-        <w:rPr>
-          <w:sz w:val="20"/>
-          <w:szCs w:val="20"/>
-        </w:rPr>
-        <w:t xml:space="preserve"> </w:t>
-      </w:r>
-      <w:proofErr w:type="spellStart"/>
-      <w:r>
-        <w:rPr>
-          <w:sz w:val="20"/>
-          <w:szCs w:val="20"/>
-        </w:rPr>
-        <w:t>geupdated</w:t>
-      </w:r>
-      <w:proofErr w:type="spellEnd"/>
-      <w:r>
-        <w:rPr>
-          <w:sz w:val="20"/>
-          <w:szCs w:val="20"/>
-        </w:rPr>
-        <w:t xml:space="preserve">, </w:t>
-      </w:r>
-    </w:p>
-    <w:p>
-      <w:pPr>
-        <w:rPr>
-          <w:sz w:val="20"/>
-          <w:szCs w:val="20"/>
-        </w:rPr>
-      </w:pPr>
-      <w:r>
-        <w:rPr>
-          <w:sz w:val="20"/>
-          <w:szCs w:val="20"/>
-        </w:rPr>
-        <w:t xml:space="preserve">18.01.2023 Review </w:t>
-      </w:r>
-    </w:p>
-    <w:p>
-      <w:pPr>
-        <w:ind w:left="708"/>
-        <w:rPr>
-          <w:sz w:val="20"/>
-          <w:szCs w:val="20"/>
-        </w:rPr>
-      </w:pPr>
-      <w:r>
-        <w:rPr>
-          <w:sz w:val="20"/>
-          <w:szCs w:val="20"/>
-        </w:rPr>
-        <w:t>-Nach der Review Aufgaben verteilt:</w:t>
-      </w:r>
-      <w:r>
-        <w:rPr>
-          <w:sz w:val="20"/>
-          <w:szCs w:val="20"/>
-        </w:rPr>
-        <w:br/>
-        <w:t xml:space="preserve"> </w:t>
-      </w:r>
-      <w:r>
-        <w:rPr>
-          <w:sz w:val="20"/>
-          <w:szCs w:val="20"/>
-        </w:rPr>
-        <w:tab/>
-        <w:t>-Vincent Neues Bahn Modell in Arbeit mit Fangeschale.</w:t>
-      </w:r>
-      <w:r>
-        <w:rPr>
-          <w:sz w:val="20"/>
-          <w:szCs w:val="20"/>
-        </w:rPr>
-        <w:br/>
-        <w:t xml:space="preserve"> </w:t>
-      </w:r>
-      <w:r>
-        <w:rPr>
-          <w:sz w:val="20"/>
-          <w:szCs w:val="20"/>
-        </w:rPr>
-        <w:tab/>
-        <w:t>-Timm Optimierungsprogramm vorbereiten</w:t>
-      </w:r>
-      <w:r>
-        <w:rPr>
-          <w:sz w:val="20"/>
-          <w:szCs w:val="20"/>
-        </w:rPr>
-        <w:br/>
-        <w:t xml:space="preserve"> </w:t>
-      </w:r>
-      <w:r>
-        <w:rPr>
-          <w:sz w:val="20"/>
-          <w:szCs w:val="20"/>
-        </w:rPr>
-        <w:tab/>
-        <w:t>-Eric Reibung dynamisch anpassen</w:t>
-      </w:r>
-      <w:r>
-        <w:rPr>
-          <w:sz w:val="20"/>
-          <w:szCs w:val="20"/>
-        </w:rPr>
-        <w:br/>
-      </w:r>
-      <w:r>
-        <w:rPr>
-          <w:sz w:val="20"/>
-          <w:szCs w:val="20"/>
-        </w:rPr>
-        <w:lastRenderedPageBreak/>
-        <w:t xml:space="preserve"> </w:t>
-      </w:r>
-      <w:r>
-        <w:rPr>
-          <w:sz w:val="20"/>
-          <w:szCs w:val="20"/>
-        </w:rPr>
-        <w:tab/>
-        <w:t xml:space="preserve">-Florian </w:t>
-      </w:r>
-      <w:proofErr w:type="spellStart"/>
-      <w:r>
-        <w:rPr>
-          <w:sz w:val="20"/>
-          <w:szCs w:val="20"/>
-        </w:rPr>
-        <w:t>Camera</w:t>
-      </w:r>
-      <w:proofErr w:type="spellEnd"/>
-      <w:r>
-        <w:rPr>
-          <w:sz w:val="20"/>
-          <w:szCs w:val="20"/>
-        </w:rPr>
-        <w:t xml:space="preserve"> anpassen sowie Readme beginnen zu schreiben</w:t>
-      </w:r>
-      <w:r>
-        <w:rPr>
-          <w:sz w:val="20"/>
-          <w:szCs w:val="20"/>
-        </w:rPr>
-        <w:br/>
-        <w:t xml:space="preserve"> </w:t>
-      </w:r>
-      <w:r>
-        <w:rPr>
-          <w:sz w:val="20"/>
-          <w:szCs w:val="20"/>
-        </w:rPr>
-        <w:tab/>
-        <w:t xml:space="preserve">-Jonas zweiten Wurf anpassen </w:t>
-      </w:r>
-    </w:p>
-    <w:p>
-      <w:pPr>
-        <w:rPr>
-          <w:sz w:val="20"/>
-          <w:szCs w:val="20"/>
-        </w:rPr>
-      </w:pPr>
-      <w:r>
-        <w:rPr>
-          <w:sz w:val="20"/>
-          <w:szCs w:val="20"/>
-        </w:rPr>
-        <w:t>25.01.2023 Team-Meeting</w:t>
-      </w:r>
-    </w:p>
-    <w:p>
-      <w:pPr>
-        <w:ind w:left="708"/>
-        <w:rPr>
-          <w:sz w:val="20"/>
-          <w:szCs w:val="20"/>
-        </w:rPr>
-      </w:pPr>
-      <w:r>
-        <w:rPr>
-          <w:sz w:val="20"/>
-          <w:szCs w:val="20"/>
-        </w:rPr>
-        <w:t>-Besprechung der verteilten Aufgaben</w:t>
-      </w:r>
-      <w:r>
-        <w:rPr>
-          <w:sz w:val="20"/>
-          <w:szCs w:val="20"/>
-        </w:rPr>
-        <w:br/>
-        <w:t xml:space="preserve">-Eric präsentiert seinen Fortschritt basierend auf ein Ölbild. </w:t>
-      </w:r>
-      <w:r>
-        <w:rPr>
-          <w:sz w:val="20"/>
-          <w:szCs w:val="20"/>
-        </w:rPr>
-        <w:br/>
-        <w:t>-Problem des Kugelauftakts wird nochmals thematisiert und erstmaliger Workaround wird besprochen.</w:t>
-      </w:r>
-      <w:r>
-        <w:rPr>
-          <w:sz w:val="20"/>
-          <w:szCs w:val="20"/>
-        </w:rPr>
-        <w:br/>
-        <w:t>-Vincent hat das Bahnmodell überarbeitet</w:t>
-      </w:r>
-      <w:r>
-        <w:rPr>
-          <w:sz w:val="20"/>
-          <w:szCs w:val="20"/>
-        </w:rPr>
-        <w:sym w:font="Wingdings" w:char="F0E0"/>
-      </w:r>
-      <w:r>
-        <w:rPr>
-          <w:sz w:val="20"/>
-          <w:szCs w:val="20"/>
-        </w:rPr>
-        <w:t xml:space="preserve">Bahn mit Rinne in einer einzelnen XML und besitzt auch holzartige </w:t>
-      </w:r>
-      <w:proofErr w:type="spellStart"/>
-      <w:r>
-        <w:rPr>
-          <w:sz w:val="20"/>
-          <w:szCs w:val="20"/>
-        </w:rPr>
-        <w:t>Textures</w:t>
-      </w:r>
-      <w:proofErr w:type="spellEnd"/>
-      <w:r>
-        <w:rPr>
-          <w:sz w:val="20"/>
-          <w:szCs w:val="20"/>
-        </w:rPr>
-        <w:t>. Auffangschale ist ebenso fertig, sowie Anzeigebrett fertig.</w:t>
-      </w:r>
-      <w:r>
-        <w:rPr>
-          <w:sz w:val="20"/>
-          <w:szCs w:val="20"/>
-        </w:rPr>
-        <w:br/>
-        <w:t>-Timm erklärt den Fortschritt zum Maschinellen Lernen. Generationenlernen noch ausstehend.</w:t>
-      </w:r>
-      <w:r>
-        <w:rPr>
-          <w:sz w:val="20"/>
-          <w:szCs w:val="20"/>
-        </w:rPr>
-        <w:br/>
-        <w:t xml:space="preserve">Jonas präsentiert aktuellen Stand der Readme und Stand der neuen </w:t>
-      </w:r>
-      <w:proofErr w:type="spellStart"/>
-      <w:r>
-        <w:rPr>
-          <w:sz w:val="20"/>
-          <w:szCs w:val="20"/>
-        </w:rPr>
-        <w:t>Camera</w:t>
-      </w:r>
-      <w:proofErr w:type="spellEnd"/>
-      <w:r>
-        <w:rPr>
-          <w:sz w:val="20"/>
-          <w:szCs w:val="20"/>
-        </w:rPr>
-        <w:t xml:space="preserve"> Perspektiven und Problembesprechung wie neue </w:t>
-      </w:r>
-      <w:proofErr w:type="spellStart"/>
-      <w:r>
-        <w:rPr>
-          <w:sz w:val="20"/>
-          <w:szCs w:val="20"/>
-        </w:rPr>
-        <w:t>Camera</w:t>
-      </w:r>
-      <w:proofErr w:type="spellEnd"/>
-      <w:r>
-        <w:rPr>
-          <w:sz w:val="20"/>
-          <w:szCs w:val="20"/>
-        </w:rPr>
-        <w:t xml:space="preserve"> realisiert werden kann. </w:t>
-      </w:r>
-    </w:p>
-    <w:p>
-      <w:pPr>
-        <w:ind w:left="708"/>
-        <w:rPr>
-          <w:sz w:val="20"/>
-          <w:szCs w:val="20"/>
-        </w:rPr>
-      </w:pPr>
-      <w:r>
-        <w:rPr>
-          <w:sz w:val="20"/>
-          <w:szCs w:val="20"/>
-        </w:rPr>
-        <w:t>-Aufgaben bis zum nächsten Meeting</w:t>
-      </w:r>
-      <w:r>
-        <w:rPr>
-          <w:sz w:val="20"/>
-          <w:szCs w:val="20"/>
-        </w:rPr>
-        <w:br/>
-        <w:t xml:space="preserve"> </w:t>
-      </w:r>
-      <w:r>
-        <w:rPr>
-          <w:sz w:val="20"/>
-          <w:szCs w:val="20"/>
-        </w:rPr>
-        <w:tab/>
-        <w:t xml:space="preserve">-Jonas </w:t>
-      </w:r>
-      <w:proofErr w:type="spellStart"/>
-      <w:r>
-        <w:rPr>
-          <w:sz w:val="20"/>
-          <w:szCs w:val="20"/>
-        </w:rPr>
-        <w:t>Camera</w:t>
-      </w:r>
-      <w:proofErr w:type="spellEnd"/>
-      <w:r>
-        <w:rPr>
-          <w:sz w:val="20"/>
-          <w:szCs w:val="20"/>
-        </w:rPr>
-        <w:t xml:space="preserve"> weiter und Readme weiter</w:t>
-      </w:r>
-      <w:r>
-        <w:rPr>
-          <w:sz w:val="20"/>
-          <w:szCs w:val="20"/>
-        </w:rPr>
-        <w:br/>
-        <w:t xml:space="preserve"> </w:t>
-      </w:r>
-      <w:r>
-        <w:rPr>
-          <w:sz w:val="20"/>
-          <w:szCs w:val="20"/>
-        </w:rPr>
-        <w:tab/>
-        <w:t>-Florian zweiter Wurf</w:t>
-      </w:r>
-      <w:r>
-        <w:rPr>
-          <w:sz w:val="20"/>
-          <w:szCs w:val="20"/>
-        </w:rPr>
-        <w:br/>
-        <w:t xml:space="preserve"> </w:t>
-      </w:r>
-      <w:r>
-        <w:rPr>
-          <w:sz w:val="20"/>
-          <w:szCs w:val="20"/>
-        </w:rPr>
-        <w:tab/>
-        <w:t>-Timm Optimierung, Hintergrund gestalten und Code kommentieren</w:t>
-      </w:r>
-      <w:r>
-        <w:rPr>
-          <w:sz w:val="20"/>
-          <w:szCs w:val="20"/>
-        </w:rPr>
-        <w:br/>
-        <w:t xml:space="preserve"> </w:t>
-      </w:r>
-      <w:r>
-        <w:rPr>
-          <w:sz w:val="20"/>
-          <w:szCs w:val="20"/>
-        </w:rPr>
-        <w:tab/>
-        <w:t>-Eric Intervalle anpassen und Ball Rotation bei Auftakt anpassen</w:t>
-      </w:r>
-      <w:r>
-        <w:rPr>
-          <w:sz w:val="20"/>
-          <w:szCs w:val="20"/>
-        </w:rPr>
-        <w:br/>
-        <w:t xml:space="preserve"> </w:t>
-      </w:r>
-      <w:r>
-        <w:rPr>
-          <w:sz w:val="20"/>
-          <w:szCs w:val="20"/>
-        </w:rPr>
-        <w:tab/>
-        <w:t>-Basti und Vincent Armdrehung</w:t>
-      </w:r>
-    </w:p>
-    <w:p>
-      <w:pPr>
-        <w:rPr>
-          <w:sz w:val="20"/>
-          <w:szCs w:val="20"/>
-        </w:rPr>
-      </w:pPr>
-      <w:r>
-        <w:rPr>
-          <w:sz w:val="20"/>
-          <w:szCs w:val="20"/>
-        </w:rPr>
-        <w:t>Nächstes Meeting 01.02.2023</w:t>
       </w:r>
     </w:p>
     <w:p>
@@ -2989,6 +3681,118 @@
     </w:lvl>
   </w:abstractNum>
   <w:abstractNum w:abstractNumId="2" w15:restartNumberingAfterBreak="0">
+    <w:nsid w:val="1070567D"/>
+    <w:multiLevelType w:val="hybridMultilevel"/>
+    <w:tmpl w:val="960839C8"/>
+    <w:lvl w:ilvl="0" w:tplc="101209E6">
+      <w:numFmt w:val="bullet"/>
+      <w:lvlText w:val="-"/>
+      <w:lvlJc w:val="left"/>
+      <w:pPr>
+        <w:ind w:left="720" w:hanging="360"/>
+      </w:pPr>
+      <w:rPr>
+        <w:rFonts w:ascii="Calibri" w:eastAsiaTheme="minorEastAsia" w:hAnsi="Calibri" w:cs="Calibri" w:hint="default"/>
+      </w:rPr>
+    </w:lvl>
+    <w:lvl w:ilvl="1" w:tplc="04070003">
+      <w:start w:val="1"/>
+      <w:numFmt w:val="bullet"/>
+      <w:lvlText w:val="o"/>
+      <w:lvlJc w:val="left"/>
+      <w:pPr>
+        <w:ind w:left="1440" w:hanging="360"/>
+      </w:pPr>
+      <w:rPr>
+        <w:rFonts w:ascii="Courier New" w:hAnsi="Courier New" w:cs="Courier New" w:hint="default"/>
+      </w:rPr>
+    </w:lvl>
+    <w:lvl w:ilvl="2" w:tplc="04070005" w:tentative="1">
+      <w:start w:val="1"/>
+      <w:numFmt w:val="bullet"/>
+      <w:lvlText w:val=""/>
+      <w:lvlJc w:val="left"/>
+      <w:pPr>
+        <w:ind w:left="2160" w:hanging="360"/>
+      </w:pPr>
+      <w:rPr>
+        <w:rFonts w:ascii="Wingdings" w:hAnsi="Wingdings" w:hint="default"/>
+      </w:rPr>
+    </w:lvl>
+    <w:lvl w:ilvl="3" w:tplc="04070001" w:tentative="1">
+      <w:start w:val="1"/>
+      <w:numFmt w:val="bullet"/>
+      <w:lvlText w:val=""/>
+      <w:lvlJc w:val="left"/>
+      <w:pPr>
+        <w:ind w:left="2880" w:hanging="360"/>
+      </w:pPr>
+      <w:rPr>
+        <w:rFonts w:ascii="Symbol" w:hAnsi="Symbol" w:hint="default"/>
+      </w:rPr>
+    </w:lvl>
+    <w:lvl w:ilvl="4" w:tplc="04070003" w:tentative="1">
+      <w:start w:val="1"/>
+      <w:numFmt w:val="bullet"/>
+      <w:lvlText w:val="o"/>
+      <w:lvlJc w:val="left"/>
+      <w:pPr>
+        <w:ind w:left="3600" w:hanging="360"/>
+      </w:pPr>
+      <w:rPr>
+        <w:rFonts w:ascii="Courier New" w:hAnsi="Courier New" w:cs="Courier New" w:hint="default"/>
+      </w:rPr>
+    </w:lvl>
+    <w:lvl w:ilvl="5" w:tplc="04070005" w:tentative="1">
+      <w:start w:val="1"/>
+      <w:numFmt w:val="bullet"/>
+      <w:lvlText w:val=""/>
+      <w:lvlJc w:val="left"/>
+      <w:pPr>
+        <w:ind w:left="4320" w:hanging="360"/>
+      </w:pPr>
+      <w:rPr>
+        <w:rFonts w:ascii="Wingdings" w:hAnsi="Wingdings" w:hint="default"/>
+      </w:rPr>
+    </w:lvl>
+    <w:lvl w:ilvl="6" w:tplc="04070001" w:tentative="1">
+      <w:start w:val="1"/>
+      <w:numFmt w:val="bullet"/>
+      <w:lvlText w:val=""/>
+      <w:lvlJc w:val="left"/>
+      <w:pPr>
+        <w:ind w:left="5040" w:hanging="360"/>
+      </w:pPr>
+      <w:rPr>
+        <w:rFonts w:ascii="Symbol" w:hAnsi="Symbol" w:hint="default"/>
+      </w:rPr>
+    </w:lvl>
+    <w:lvl w:ilvl="7" w:tplc="04070003" w:tentative="1">
+      <w:start w:val="1"/>
+      <w:numFmt w:val="bullet"/>
+      <w:lvlText w:val="o"/>
+      <w:lvlJc w:val="left"/>
+      <w:pPr>
+        <w:ind w:left="5760" w:hanging="360"/>
+      </w:pPr>
+      <w:rPr>
+        <w:rFonts w:ascii="Courier New" w:hAnsi="Courier New" w:cs="Courier New" w:hint="default"/>
+      </w:rPr>
+    </w:lvl>
+    <w:lvl w:ilvl="8" w:tplc="04070005" w:tentative="1">
+      <w:start w:val="1"/>
+      <w:numFmt w:val="bullet"/>
+      <w:lvlText w:val=""/>
+      <w:lvlJc w:val="left"/>
+      <w:pPr>
+        <w:ind w:left="6480" w:hanging="360"/>
+      </w:pPr>
+      <w:rPr>
+        <w:rFonts w:ascii="Wingdings" w:hAnsi="Wingdings" w:hint="default"/>
+      </w:rPr>
+    </w:lvl>
+  </w:abstractNum>
+  <w:abstractNum w:abstractNumId="3" w15:restartNumberingAfterBreak="0">
     <w:nsid w:val="170D064B"/>
     <w:multiLevelType w:val="hybridMultilevel"/>
     <w:tmpl w:val="536A733E"/>
@@ -3101,7 +3905,119 @@
       </w:rPr>
     </w:lvl>
   </w:abstractNum>
-  <w:abstractNum w:abstractNumId="3" w15:restartNumberingAfterBreak="0">
+  <w:abstractNum w:abstractNumId="4" w15:restartNumberingAfterBreak="0">
+    <w:nsid w:val="1CDD09C4"/>
+    <w:multiLevelType w:val="hybridMultilevel"/>
+    <w:tmpl w:val="7658AB5E"/>
+    <w:lvl w:ilvl="0" w:tplc="101209E6">
+      <w:numFmt w:val="bullet"/>
+      <w:lvlText w:val="-"/>
+      <w:lvlJc w:val="left"/>
+      <w:pPr>
+        <w:ind w:left="720" w:hanging="360"/>
+      </w:pPr>
+      <w:rPr>
+        <w:rFonts w:ascii="Calibri" w:eastAsiaTheme="minorEastAsia" w:hAnsi="Calibri" w:cs="Calibri" w:hint="default"/>
+      </w:rPr>
+    </w:lvl>
+    <w:lvl w:ilvl="1" w:tplc="04070003">
+      <w:start w:val="1"/>
+      <w:numFmt w:val="bullet"/>
+      <w:lvlText w:val="o"/>
+      <w:lvlJc w:val="left"/>
+      <w:pPr>
+        <w:ind w:left="1440" w:hanging="360"/>
+      </w:pPr>
+      <w:rPr>
+        <w:rFonts w:ascii="Courier New" w:hAnsi="Courier New" w:cs="Courier New" w:hint="default"/>
+      </w:rPr>
+    </w:lvl>
+    <w:lvl w:ilvl="2" w:tplc="04070005" w:tentative="1">
+      <w:start w:val="1"/>
+      <w:numFmt w:val="bullet"/>
+      <w:lvlText w:val=""/>
+      <w:lvlJc w:val="left"/>
+      <w:pPr>
+        <w:ind w:left="2160" w:hanging="360"/>
+      </w:pPr>
+      <w:rPr>
+        <w:rFonts w:ascii="Wingdings" w:hAnsi="Wingdings" w:hint="default"/>
+      </w:rPr>
+    </w:lvl>
+    <w:lvl w:ilvl="3" w:tplc="04070001" w:tentative="1">
+      <w:start w:val="1"/>
+      <w:numFmt w:val="bullet"/>
+      <w:lvlText w:val=""/>
+      <w:lvlJc w:val="left"/>
+      <w:pPr>
+        <w:ind w:left="2880" w:hanging="360"/>
+      </w:pPr>
+      <w:rPr>
+        <w:rFonts w:ascii="Symbol" w:hAnsi="Symbol" w:hint="default"/>
+      </w:rPr>
+    </w:lvl>
+    <w:lvl w:ilvl="4" w:tplc="04070003" w:tentative="1">
+      <w:start w:val="1"/>
+      <w:numFmt w:val="bullet"/>
+      <w:lvlText w:val="o"/>
+      <w:lvlJc w:val="left"/>
+      <w:pPr>
+        <w:ind w:left="3600" w:hanging="360"/>
+      </w:pPr>
+      <w:rPr>
+        <w:rFonts w:ascii="Courier New" w:hAnsi="Courier New" w:cs="Courier New" w:hint="default"/>
+      </w:rPr>
+    </w:lvl>
+    <w:lvl w:ilvl="5" w:tplc="04070005" w:tentative="1">
+      <w:start w:val="1"/>
+      <w:numFmt w:val="bullet"/>
+      <w:lvlText w:val=""/>
+      <w:lvlJc w:val="left"/>
+      <w:pPr>
+        <w:ind w:left="4320" w:hanging="360"/>
+      </w:pPr>
+      <w:rPr>
+        <w:rFonts w:ascii="Wingdings" w:hAnsi="Wingdings" w:hint="default"/>
+      </w:rPr>
+    </w:lvl>
+    <w:lvl w:ilvl="6" w:tplc="04070001" w:tentative="1">
+      <w:start w:val="1"/>
+      <w:numFmt w:val="bullet"/>
+      <w:lvlText w:val=""/>
+      <w:lvlJc w:val="left"/>
+      <w:pPr>
+        <w:ind w:left="5040" w:hanging="360"/>
+      </w:pPr>
+      <w:rPr>
+        <w:rFonts w:ascii="Symbol" w:hAnsi="Symbol" w:hint="default"/>
+      </w:rPr>
+    </w:lvl>
+    <w:lvl w:ilvl="7" w:tplc="04070003" w:tentative="1">
+      <w:start w:val="1"/>
+      <w:numFmt w:val="bullet"/>
+      <w:lvlText w:val="o"/>
+      <w:lvlJc w:val="left"/>
+      <w:pPr>
+        <w:ind w:left="5760" w:hanging="360"/>
+      </w:pPr>
+      <w:rPr>
+        <w:rFonts w:ascii="Courier New" w:hAnsi="Courier New" w:cs="Courier New" w:hint="default"/>
+      </w:rPr>
+    </w:lvl>
+    <w:lvl w:ilvl="8" w:tplc="04070005" w:tentative="1">
+      <w:start w:val="1"/>
+      <w:numFmt w:val="bullet"/>
+      <w:lvlText w:val=""/>
+      <w:lvlJc w:val="left"/>
+      <w:pPr>
+        <w:ind w:left="6480" w:hanging="360"/>
+      </w:pPr>
+      <w:rPr>
+        <w:rFonts w:ascii="Wingdings" w:hAnsi="Wingdings" w:hint="default"/>
+      </w:rPr>
+    </w:lvl>
+  </w:abstractNum>
+  <w:abstractNum w:abstractNumId="5" w15:restartNumberingAfterBreak="0">
     <w:nsid w:val="1E9D2876"/>
     <w:multiLevelType w:val="hybridMultilevel"/>
     <w:tmpl w:val="E81AB740"/>
@@ -3213,7 +4129,7 @@
       </w:rPr>
     </w:lvl>
   </w:abstractNum>
-  <w:abstractNum w:abstractNumId="4" w15:restartNumberingAfterBreak="0">
+  <w:abstractNum w:abstractNumId="6" w15:restartNumberingAfterBreak="0">
     <w:nsid w:val="336D2911"/>
     <w:multiLevelType w:val="hybridMultilevel"/>
     <w:tmpl w:val="D03E6ED0"/>
@@ -3325,7 +4241,119 @@
       </w:rPr>
     </w:lvl>
   </w:abstractNum>
-  <w:abstractNum w:abstractNumId="5" w15:restartNumberingAfterBreak="0">
+  <w:abstractNum w:abstractNumId="7" w15:restartNumberingAfterBreak="0">
+    <w:nsid w:val="3FC3570A"/>
+    <w:multiLevelType w:val="hybridMultilevel"/>
+    <w:tmpl w:val="B59254F6"/>
+    <w:lvl w:ilvl="0" w:tplc="101209E6">
+      <w:numFmt w:val="bullet"/>
+      <w:lvlText w:val="-"/>
+      <w:lvlJc w:val="left"/>
+      <w:pPr>
+        <w:ind w:left="720" w:hanging="360"/>
+      </w:pPr>
+      <w:rPr>
+        <w:rFonts w:ascii="Calibri" w:eastAsiaTheme="minorEastAsia" w:hAnsi="Calibri" w:cs="Calibri" w:hint="default"/>
+      </w:rPr>
+    </w:lvl>
+    <w:lvl w:ilvl="1" w:tplc="04070003" w:tentative="1">
+      <w:start w:val="1"/>
+      <w:numFmt w:val="bullet"/>
+      <w:lvlText w:val="o"/>
+      <w:lvlJc w:val="left"/>
+      <w:pPr>
+        <w:ind w:left="1440" w:hanging="360"/>
+      </w:pPr>
+      <w:rPr>
+        <w:rFonts w:ascii="Courier New" w:hAnsi="Courier New" w:cs="Courier New" w:hint="default"/>
+      </w:rPr>
+    </w:lvl>
+    <w:lvl w:ilvl="2" w:tplc="04070005" w:tentative="1">
+      <w:start w:val="1"/>
+      <w:numFmt w:val="bullet"/>
+      <w:lvlText w:val=""/>
+      <w:lvlJc w:val="left"/>
+      <w:pPr>
+        <w:ind w:left="2160" w:hanging="360"/>
+      </w:pPr>
+      <w:rPr>
+        <w:rFonts w:ascii="Wingdings" w:hAnsi="Wingdings" w:hint="default"/>
+      </w:rPr>
+    </w:lvl>
+    <w:lvl w:ilvl="3" w:tplc="04070001" w:tentative="1">
+      <w:start w:val="1"/>
+      <w:numFmt w:val="bullet"/>
+      <w:lvlText w:val=""/>
+      <w:lvlJc w:val="left"/>
+      <w:pPr>
+        <w:ind w:left="2880" w:hanging="360"/>
+      </w:pPr>
+      <w:rPr>
+        <w:rFonts w:ascii="Symbol" w:hAnsi="Symbol" w:hint="default"/>
+      </w:rPr>
+    </w:lvl>
+    <w:lvl w:ilvl="4" w:tplc="04070003" w:tentative="1">
+      <w:start w:val="1"/>
+      <w:numFmt w:val="bullet"/>
+      <w:lvlText w:val="o"/>
+      <w:lvlJc w:val="left"/>
+      <w:pPr>
+        <w:ind w:left="3600" w:hanging="360"/>
+      </w:pPr>
+      <w:rPr>
+        <w:rFonts w:ascii="Courier New" w:hAnsi="Courier New" w:cs="Courier New" w:hint="default"/>
+      </w:rPr>
+    </w:lvl>
+    <w:lvl w:ilvl="5" w:tplc="04070005" w:tentative="1">
+      <w:start w:val="1"/>
+      <w:numFmt w:val="bullet"/>
+      <w:lvlText w:val=""/>
+      <w:lvlJc w:val="left"/>
+      <w:pPr>
+        <w:ind w:left="4320" w:hanging="360"/>
+      </w:pPr>
+      <w:rPr>
+        <w:rFonts w:ascii="Wingdings" w:hAnsi="Wingdings" w:hint="default"/>
+      </w:rPr>
+    </w:lvl>
+    <w:lvl w:ilvl="6" w:tplc="04070001" w:tentative="1">
+      <w:start w:val="1"/>
+      <w:numFmt w:val="bullet"/>
+      <w:lvlText w:val=""/>
+      <w:lvlJc w:val="left"/>
+      <w:pPr>
+        <w:ind w:left="5040" w:hanging="360"/>
+      </w:pPr>
+      <w:rPr>
+        <w:rFonts w:ascii="Symbol" w:hAnsi="Symbol" w:hint="default"/>
+      </w:rPr>
+    </w:lvl>
+    <w:lvl w:ilvl="7" w:tplc="04070003" w:tentative="1">
+      <w:start w:val="1"/>
+      <w:numFmt w:val="bullet"/>
+      <w:lvlText w:val="o"/>
+      <w:lvlJc w:val="left"/>
+      <w:pPr>
+        <w:ind w:left="5760" w:hanging="360"/>
+      </w:pPr>
+      <w:rPr>
+        <w:rFonts w:ascii="Courier New" w:hAnsi="Courier New" w:cs="Courier New" w:hint="default"/>
+      </w:rPr>
+    </w:lvl>
+    <w:lvl w:ilvl="8" w:tplc="04070005" w:tentative="1">
+      <w:start w:val="1"/>
+      <w:numFmt w:val="bullet"/>
+      <w:lvlText w:val=""/>
+      <w:lvlJc w:val="left"/>
+      <w:pPr>
+        <w:ind w:left="6480" w:hanging="360"/>
+      </w:pPr>
+      <w:rPr>
+        <w:rFonts w:ascii="Wingdings" w:hAnsi="Wingdings" w:hint="default"/>
+      </w:rPr>
+    </w:lvl>
+  </w:abstractNum>
+  <w:abstractNum w:abstractNumId="8" w15:restartNumberingAfterBreak="0">
     <w:nsid w:val="53B340AB"/>
     <w:multiLevelType w:val="hybridMultilevel"/>
     <w:tmpl w:val="28ACC5B4"/>
@@ -3437,7 +4465,455 @@
       </w:rPr>
     </w:lvl>
   </w:abstractNum>
-  <w:abstractNum w:abstractNumId="6" w15:restartNumberingAfterBreak="0">
+  <w:abstractNum w:abstractNumId="9" w15:restartNumberingAfterBreak="0">
+    <w:nsid w:val="55154AD4"/>
+    <w:multiLevelType w:val="hybridMultilevel"/>
+    <w:tmpl w:val="B99057BA"/>
+    <w:lvl w:ilvl="0" w:tplc="101209E6">
+      <w:numFmt w:val="bullet"/>
+      <w:lvlText w:val="-"/>
+      <w:lvlJc w:val="left"/>
+      <w:pPr>
+        <w:ind w:left="1428" w:hanging="360"/>
+      </w:pPr>
+      <w:rPr>
+        <w:rFonts w:ascii="Calibri" w:eastAsiaTheme="minorEastAsia" w:hAnsi="Calibri" w:cs="Calibri" w:hint="default"/>
+      </w:rPr>
+    </w:lvl>
+    <w:lvl w:ilvl="1" w:tplc="04070003" w:tentative="1">
+      <w:start w:val="1"/>
+      <w:numFmt w:val="bullet"/>
+      <w:lvlText w:val="o"/>
+      <w:lvlJc w:val="left"/>
+      <w:pPr>
+        <w:ind w:left="2148" w:hanging="360"/>
+      </w:pPr>
+      <w:rPr>
+        <w:rFonts w:ascii="Courier New" w:hAnsi="Courier New" w:cs="Courier New" w:hint="default"/>
+      </w:rPr>
+    </w:lvl>
+    <w:lvl w:ilvl="2" w:tplc="04070005" w:tentative="1">
+      <w:start w:val="1"/>
+      <w:numFmt w:val="bullet"/>
+      <w:lvlText w:val=""/>
+      <w:lvlJc w:val="left"/>
+      <w:pPr>
+        <w:ind w:left="2868" w:hanging="360"/>
+      </w:pPr>
+      <w:rPr>
+        <w:rFonts w:ascii="Wingdings" w:hAnsi="Wingdings" w:hint="default"/>
+      </w:rPr>
+    </w:lvl>
+    <w:lvl w:ilvl="3" w:tplc="04070001" w:tentative="1">
+      <w:start w:val="1"/>
+      <w:numFmt w:val="bullet"/>
+      <w:lvlText w:val=""/>
+      <w:lvlJc w:val="left"/>
+      <w:pPr>
+        <w:ind w:left="3588" w:hanging="360"/>
+      </w:pPr>
+      <w:rPr>
+        <w:rFonts w:ascii="Symbol" w:hAnsi="Symbol" w:hint="default"/>
+      </w:rPr>
+    </w:lvl>
+    <w:lvl w:ilvl="4" w:tplc="04070003" w:tentative="1">
+      <w:start w:val="1"/>
+      <w:numFmt w:val="bullet"/>
+      <w:lvlText w:val="o"/>
+      <w:lvlJc w:val="left"/>
+      <w:pPr>
+        <w:ind w:left="4308" w:hanging="360"/>
+      </w:pPr>
+      <w:rPr>
+        <w:rFonts w:ascii="Courier New" w:hAnsi="Courier New" w:cs="Courier New" w:hint="default"/>
+      </w:rPr>
+    </w:lvl>
+    <w:lvl w:ilvl="5" w:tplc="04070005" w:tentative="1">
+      <w:start w:val="1"/>
+      <w:numFmt w:val="bullet"/>
+      <w:lvlText w:val=""/>
+      <w:lvlJc w:val="left"/>
+      <w:pPr>
+        <w:ind w:left="5028" w:hanging="360"/>
+      </w:pPr>
+      <w:rPr>
+        <w:rFonts w:ascii="Wingdings" w:hAnsi="Wingdings" w:hint="default"/>
+      </w:rPr>
+    </w:lvl>
+    <w:lvl w:ilvl="6" w:tplc="04070001" w:tentative="1">
+      <w:start w:val="1"/>
+      <w:numFmt w:val="bullet"/>
+      <w:lvlText w:val=""/>
+      <w:lvlJc w:val="left"/>
+      <w:pPr>
+        <w:ind w:left="5748" w:hanging="360"/>
+      </w:pPr>
+      <w:rPr>
+        <w:rFonts w:ascii="Symbol" w:hAnsi="Symbol" w:hint="default"/>
+      </w:rPr>
+    </w:lvl>
+    <w:lvl w:ilvl="7" w:tplc="04070003" w:tentative="1">
+      <w:start w:val="1"/>
+      <w:numFmt w:val="bullet"/>
+      <w:lvlText w:val="o"/>
+      <w:lvlJc w:val="left"/>
+      <w:pPr>
+        <w:ind w:left="6468" w:hanging="360"/>
+      </w:pPr>
+      <w:rPr>
+        <w:rFonts w:ascii="Courier New" w:hAnsi="Courier New" w:cs="Courier New" w:hint="default"/>
+      </w:rPr>
+    </w:lvl>
+    <w:lvl w:ilvl="8" w:tplc="04070005" w:tentative="1">
+      <w:start w:val="1"/>
+      <w:numFmt w:val="bullet"/>
+      <w:lvlText w:val=""/>
+      <w:lvlJc w:val="left"/>
+      <w:pPr>
+        <w:ind w:left="7188" w:hanging="360"/>
+      </w:pPr>
+      <w:rPr>
+        <w:rFonts w:ascii="Wingdings" w:hAnsi="Wingdings" w:hint="default"/>
+      </w:rPr>
+    </w:lvl>
+  </w:abstractNum>
+  <w:abstractNum w:abstractNumId="10" w15:restartNumberingAfterBreak="0">
+    <w:nsid w:val="5DB827FA"/>
+    <w:multiLevelType w:val="hybridMultilevel"/>
+    <w:tmpl w:val="C85C05D2"/>
+    <w:lvl w:ilvl="0" w:tplc="101209E6">
+      <w:numFmt w:val="bullet"/>
+      <w:lvlText w:val="-"/>
+      <w:lvlJc w:val="left"/>
+      <w:pPr>
+        <w:ind w:left="720" w:hanging="360"/>
+      </w:pPr>
+      <w:rPr>
+        <w:rFonts w:ascii="Calibri" w:eastAsiaTheme="minorEastAsia" w:hAnsi="Calibri" w:cs="Calibri" w:hint="default"/>
+      </w:rPr>
+    </w:lvl>
+    <w:lvl w:ilvl="1" w:tplc="04070003" w:tentative="1">
+      <w:start w:val="1"/>
+      <w:numFmt w:val="bullet"/>
+      <w:lvlText w:val="o"/>
+      <w:lvlJc w:val="left"/>
+      <w:pPr>
+        <w:ind w:left="1440" w:hanging="360"/>
+      </w:pPr>
+      <w:rPr>
+        <w:rFonts w:ascii="Courier New" w:hAnsi="Courier New" w:cs="Courier New" w:hint="default"/>
+      </w:rPr>
+    </w:lvl>
+    <w:lvl w:ilvl="2" w:tplc="04070005" w:tentative="1">
+      <w:start w:val="1"/>
+      <w:numFmt w:val="bullet"/>
+      <w:lvlText w:val=""/>
+      <w:lvlJc w:val="left"/>
+      <w:pPr>
+        <w:ind w:left="2160" w:hanging="360"/>
+      </w:pPr>
+      <w:rPr>
+        <w:rFonts w:ascii="Wingdings" w:hAnsi="Wingdings" w:hint="default"/>
+      </w:rPr>
+    </w:lvl>
+    <w:lvl w:ilvl="3" w:tplc="04070001" w:tentative="1">
+      <w:start w:val="1"/>
+      <w:numFmt w:val="bullet"/>
+      <w:lvlText w:val=""/>
+      <w:lvlJc w:val="left"/>
+      <w:pPr>
+        <w:ind w:left="2880" w:hanging="360"/>
+      </w:pPr>
+      <w:rPr>
+        <w:rFonts w:ascii="Symbol" w:hAnsi="Symbol" w:hint="default"/>
+      </w:rPr>
+    </w:lvl>
+    <w:lvl w:ilvl="4" w:tplc="04070003" w:tentative="1">
+      <w:start w:val="1"/>
+      <w:numFmt w:val="bullet"/>
+      <w:lvlText w:val="o"/>
+      <w:lvlJc w:val="left"/>
+      <w:pPr>
+        <w:ind w:left="3600" w:hanging="360"/>
+      </w:pPr>
+      <w:rPr>
+        <w:rFonts w:ascii="Courier New" w:hAnsi="Courier New" w:cs="Courier New" w:hint="default"/>
+      </w:rPr>
+    </w:lvl>
+    <w:lvl w:ilvl="5" w:tplc="04070005" w:tentative="1">
+      <w:start w:val="1"/>
+      <w:numFmt w:val="bullet"/>
+      <w:lvlText w:val=""/>
+      <w:lvlJc w:val="left"/>
+      <w:pPr>
+        <w:ind w:left="4320" w:hanging="360"/>
+      </w:pPr>
+      <w:rPr>
+        <w:rFonts w:ascii="Wingdings" w:hAnsi="Wingdings" w:hint="default"/>
+      </w:rPr>
+    </w:lvl>
+    <w:lvl w:ilvl="6" w:tplc="04070001" w:tentative="1">
+      <w:start w:val="1"/>
+      <w:numFmt w:val="bullet"/>
+      <w:lvlText w:val=""/>
+      <w:lvlJc w:val="left"/>
+      <w:pPr>
+        <w:ind w:left="5040" w:hanging="360"/>
+      </w:pPr>
+      <w:rPr>
+        <w:rFonts w:ascii="Symbol" w:hAnsi="Symbol" w:hint="default"/>
+      </w:rPr>
+    </w:lvl>
+    <w:lvl w:ilvl="7" w:tplc="04070003" w:tentative="1">
+      <w:start w:val="1"/>
+      <w:numFmt w:val="bullet"/>
+      <w:lvlText w:val="o"/>
+      <w:lvlJc w:val="left"/>
+      <w:pPr>
+        <w:ind w:left="5760" w:hanging="360"/>
+      </w:pPr>
+      <w:rPr>
+        <w:rFonts w:ascii="Courier New" w:hAnsi="Courier New" w:cs="Courier New" w:hint="default"/>
+      </w:rPr>
+    </w:lvl>
+    <w:lvl w:ilvl="8" w:tplc="04070005" w:tentative="1">
+      <w:start w:val="1"/>
+      <w:numFmt w:val="bullet"/>
+      <w:lvlText w:val=""/>
+      <w:lvlJc w:val="left"/>
+      <w:pPr>
+        <w:ind w:left="6480" w:hanging="360"/>
+      </w:pPr>
+      <w:rPr>
+        <w:rFonts w:ascii="Wingdings" w:hAnsi="Wingdings" w:hint="default"/>
+      </w:rPr>
+    </w:lvl>
+  </w:abstractNum>
+  <w:abstractNum w:abstractNumId="11" w15:restartNumberingAfterBreak="0">
+    <w:nsid w:val="72C949B9"/>
+    <w:multiLevelType w:val="hybridMultilevel"/>
+    <w:tmpl w:val="104A4DAE"/>
+    <w:lvl w:ilvl="0" w:tplc="101209E6">
+      <w:numFmt w:val="bullet"/>
+      <w:lvlText w:val="-"/>
+      <w:lvlJc w:val="left"/>
+      <w:pPr>
+        <w:ind w:left="1428" w:hanging="360"/>
+      </w:pPr>
+      <w:rPr>
+        <w:rFonts w:ascii="Calibri" w:eastAsiaTheme="minorEastAsia" w:hAnsi="Calibri" w:cs="Calibri" w:hint="default"/>
+      </w:rPr>
+    </w:lvl>
+    <w:lvl w:ilvl="1" w:tplc="04070003" w:tentative="1">
+      <w:start w:val="1"/>
+      <w:numFmt w:val="bullet"/>
+      <w:lvlText w:val="o"/>
+      <w:lvlJc w:val="left"/>
+      <w:pPr>
+        <w:ind w:left="2148" w:hanging="360"/>
+      </w:pPr>
+      <w:rPr>
+        <w:rFonts w:ascii="Courier New" w:hAnsi="Courier New" w:cs="Courier New" w:hint="default"/>
+      </w:rPr>
+    </w:lvl>
+    <w:lvl w:ilvl="2" w:tplc="04070005" w:tentative="1">
+      <w:start w:val="1"/>
+      <w:numFmt w:val="bullet"/>
+      <w:lvlText w:val=""/>
+      <w:lvlJc w:val="left"/>
+      <w:pPr>
+        <w:ind w:left="2868" w:hanging="360"/>
+      </w:pPr>
+      <w:rPr>
+        <w:rFonts w:ascii="Wingdings" w:hAnsi="Wingdings" w:hint="default"/>
+      </w:rPr>
+    </w:lvl>
+    <w:lvl w:ilvl="3" w:tplc="04070001" w:tentative="1">
+      <w:start w:val="1"/>
+      <w:numFmt w:val="bullet"/>
+      <w:lvlText w:val=""/>
+      <w:lvlJc w:val="left"/>
+      <w:pPr>
+        <w:ind w:left="3588" w:hanging="360"/>
+      </w:pPr>
+      <w:rPr>
+        <w:rFonts w:ascii="Symbol" w:hAnsi="Symbol" w:hint="default"/>
+      </w:rPr>
+    </w:lvl>
+    <w:lvl w:ilvl="4" w:tplc="04070003" w:tentative="1">
+      <w:start w:val="1"/>
+      <w:numFmt w:val="bullet"/>
+      <w:lvlText w:val="o"/>
+      <w:lvlJc w:val="left"/>
+      <w:pPr>
+        <w:ind w:left="4308" w:hanging="360"/>
+      </w:pPr>
+      <w:rPr>
+        <w:rFonts w:ascii="Courier New" w:hAnsi="Courier New" w:cs="Courier New" w:hint="default"/>
+      </w:rPr>
+    </w:lvl>
+    <w:lvl w:ilvl="5" w:tplc="04070005" w:tentative="1">
+      <w:start w:val="1"/>
+      <w:numFmt w:val="bullet"/>
+      <w:lvlText w:val=""/>
+      <w:lvlJc w:val="left"/>
+      <w:pPr>
+        <w:ind w:left="5028" w:hanging="360"/>
+      </w:pPr>
+      <w:rPr>
+        <w:rFonts w:ascii="Wingdings" w:hAnsi="Wingdings" w:hint="default"/>
+      </w:rPr>
+    </w:lvl>
+    <w:lvl w:ilvl="6" w:tplc="04070001" w:tentative="1">
+      <w:start w:val="1"/>
+      <w:numFmt w:val="bullet"/>
+      <w:lvlText w:val=""/>
+      <w:lvlJc w:val="left"/>
+      <w:pPr>
+        <w:ind w:left="5748" w:hanging="360"/>
+      </w:pPr>
+      <w:rPr>
+        <w:rFonts w:ascii="Symbol" w:hAnsi="Symbol" w:hint="default"/>
+      </w:rPr>
+    </w:lvl>
+    <w:lvl w:ilvl="7" w:tplc="04070003" w:tentative="1">
+      <w:start w:val="1"/>
+      <w:numFmt w:val="bullet"/>
+      <w:lvlText w:val="o"/>
+      <w:lvlJc w:val="left"/>
+      <w:pPr>
+        <w:ind w:left="6468" w:hanging="360"/>
+      </w:pPr>
+      <w:rPr>
+        <w:rFonts w:ascii="Courier New" w:hAnsi="Courier New" w:cs="Courier New" w:hint="default"/>
+      </w:rPr>
+    </w:lvl>
+    <w:lvl w:ilvl="8" w:tplc="04070005" w:tentative="1">
+      <w:start w:val="1"/>
+      <w:numFmt w:val="bullet"/>
+      <w:lvlText w:val=""/>
+      <w:lvlJc w:val="left"/>
+      <w:pPr>
+        <w:ind w:left="7188" w:hanging="360"/>
+      </w:pPr>
+      <w:rPr>
+        <w:rFonts w:ascii="Wingdings" w:hAnsi="Wingdings" w:hint="default"/>
+      </w:rPr>
+    </w:lvl>
+  </w:abstractNum>
+  <w:abstractNum w:abstractNumId="12" w15:restartNumberingAfterBreak="0">
+    <w:nsid w:val="73B66AAB"/>
+    <w:multiLevelType w:val="hybridMultilevel"/>
+    <w:tmpl w:val="E69C6E50"/>
+    <w:lvl w:ilvl="0" w:tplc="101209E6">
+      <w:numFmt w:val="bullet"/>
+      <w:lvlText w:val="-"/>
+      <w:lvlJc w:val="left"/>
+      <w:pPr>
+        <w:ind w:left="720" w:hanging="360"/>
+      </w:pPr>
+      <w:rPr>
+        <w:rFonts w:ascii="Calibri" w:eastAsiaTheme="minorEastAsia" w:hAnsi="Calibri" w:cs="Calibri" w:hint="default"/>
+      </w:rPr>
+    </w:lvl>
+    <w:lvl w:ilvl="1" w:tplc="04070003" w:tentative="1">
+      <w:start w:val="1"/>
+      <w:numFmt w:val="bullet"/>
+      <w:lvlText w:val="o"/>
+      <w:lvlJc w:val="left"/>
+      <w:pPr>
+        <w:ind w:left="1440" w:hanging="360"/>
+      </w:pPr>
+      <w:rPr>
+        <w:rFonts w:ascii="Courier New" w:hAnsi="Courier New" w:cs="Courier New" w:hint="default"/>
+      </w:rPr>
+    </w:lvl>
+    <w:lvl w:ilvl="2" w:tplc="04070005" w:tentative="1">
+      <w:start w:val="1"/>
+      <w:numFmt w:val="bullet"/>
+      <w:lvlText w:val=""/>
+      <w:lvlJc w:val="left"/>
+      <w:pPr>
+        <w:ind w:left="2160" w:hanging="360"/>
+      </w:pPr>
+      <w:rPr>
+        <w:rFonts w:ascii="Wingdings" w:hAnsi="Wingdings" w:hint="default"/>
+      </w:rPr>
+    </w:lvl>
+    <w:lvl w:ilvl="3" w:tplc="04070001" w:tentative="1">
+      <w:start w:val="1"/>
+      <w:numFmt w:val="bullet"/>
+      <w:lvlText w:val=""/>
+      <w:lvlJc w:val="left"/>
+      <w:pPr>
+        <w:ind w:left="2880" w:hanging="360"/>
+      </w:pPr>
+      <w:rPr>
+        <w:rFonts w:ascii="Symbol" w:hAnsi="Symbol" w:hint="default"/>
+      </w:rPr>
+    </w:lvl>
+    <w:lvl w:ilvl="4" w:tplc="04070003" w:tentative="1">
+      <w:start w:val="1"/>
+      <w:numFmt w:val="bullet"/>
+      <w:lvlText w:val="o"/>
+      <w:lvlJc w:val="left"/>
+      <w:pPr>
+        <w:ind w:left="3600" w:hanging="360"/>
+      </w:pPr>
+      <w:rPr>
+        <w:rFonts w:ascii="Courier New" w:hAnsi="Courier New" w:cs="Courier New" w:hint="default"/>
+      </w:rPr>
+    </w:lvl>
+    <w:lvl w:ilvl="5" w:tplc="04070005" w:tentative="1">
+      <w:start w:val="1"/>
+      <w:numFmt w:val="bullet"/>
+      <w:lvlText w:val=""/>
+      <w:lvlJc w:val="left"/>
+      <w:pPr>
+        <w:ind w:left="4320" w:hanging="360"/>
+      </w:pPr>
+      <w:rPr>
+        <w:rFonts w:ascii="Wingdings" w:hAnsi="Wingdings" w:hint="default"/>
+      </w:rPr>
+    </w:lvl>
+    <w:lvl w:ilvl="6" w:tplc="04070001" w:tentative="1">
+      <w:start w:val="1"/>
+      <w:numFmt w:val="bullet"/>
+      <w:lvlText w:val=""/>
+      <w:lvlJc w:val="left"/>
+      <w:pPr>
+        <w:ind w:left="5040" w:hanging="360"/>
+      </w:pPr>
+      <w:rPr>
+        <w:rFonts w:ascii="Symbol" w:hAnsi="Symbol" w:hint="default"/>
+      </w:rPr>
+    </w:lvl>
+    <w:lvl w:ilvl="7" w:tplc="04070003" w:tentative="1">
+      <w:start w:val="1"/>
+      <w:numFmt w:val="bullet"/>
+      <w:lvlText w:val="o"/>
+      <w:lvlJc w:val="left"/>
+      <w:pPr>
+        <w:ind w:left="5760" w:hanging="360"/>
+      </w:pPr>
+      <w:rPr>
+        <w:rFonts w:ascii="Courier New" w:hAnsi="Courier New" w:cs="Courier New" w:hint="default"/>
+      </w:rPr>
+    </w:lvl>
+    <w:lvl w:ilvl="8" w:tplc="04070005" w:tentative="1">
+      <w:start w:val="1"/>
+      <w:numFmt w:val="bullet"/>
+      <w:lvlText w:val=""/>
+      <w:lvlJc w:val="left"/>
+      <w:pPr>
+        <w:ind w:left="6480" w:hanging="360"/>
+      </w:pPr>
+      <w:rPr>
+        <w:rFonts w:ascii="Wingdings" w:hAnsi="Wingdings" w:hint="default"/>
+      </w:rPr>
+    </w:lvl>
+  </w:abstractNum>
+  <w:abstractNum w:abstractNumId="13" w15:restartNumberingAfterBreak="0">
     <w:nsid w:val="759F2C53"/>
     <w:multiLevelType w:val="hybridMultilevel"/>
     <w:tmpl w:val="6A0A7D6A"/>
@@ -3550,13 +5026,13 @@
     </w:lvl>
   </w:abstractNum>
   <w:num w:numId="1" w16cid:durableId="337539823">
-    <w:abstractNumId w:val="4"/>
+    <w:abstractNumId w:val="6"/>
   </w:num>
   <w:num w:numId="2" w16cid:durableId="1518501773">
-    <w:abstractNumId w:val="2"/>
+    <w:abstractNumId w:val="3"/>
   </w:num>
   <w:num w:numId="3" w16cid:durableId="382217258">
-    <w:abstractNumId w:val="6"/>
+    <w:abstractNumId w:val="13"/>
   </w:num>
   <w:num w:numId="4" w16cid:durableId="1821727229">
     <w:abstractNumId w:val="1"/>
@@ -3565,10 +5041,31 @@
     <w:abstractNumId w:val="0"/>
   </w:num>
   <w:num w:numId="6" w16cid:durableId="1710841003">
+    <w:abstractNumId w:val="8"/>
+  </w:num>
+  <w:num w:numId="7" w16cid:durableId="218782366">
     <w:abstractNumId w:val="5"/>
   </w:num>
-  <w:num w:numId="7" w16cid:durableId="218782366">
-    <w:abstractNumId w:val="3"/>
+  <w:num w:numId="8" w16cid:durableId="1679842565">
+    <w:abstractNumId w:val="9"/>
+  </w:num>
+  <w:num w:numId="9" w16cid:durableId="617685234">
+    <w:abstractNumId w:val="2"/>
+  </w:num>
+  <w:num w:numId="10" w16cid:durableId="1434324187">
+    <w:abstractNumId w:val="11"/>
+  </w:num>
+  <w:num w:numId="11" w16cid:durableId="1042750741">
+    <w:abstractNumId w:val="12"/>
+  </w:num>
+  <w:num w:numId="12" w16cid:durableId="73473541">
+    <w:abstractNumId w:val="10"/>
+  </w:num>
+  <w:num w:numId="13" w16cid:durableId="1404599174">
+    <w:abstractNumId w:val="4"/>
+  </w:num>
+  <w:num w:numId="14" w16cid:durableId="1179083750">
+    <w:abstractNumId w:val="7"/>
   </w:num>
 </w:numbering>
 </file>

</xml_diff>

<commit_message>
Debug Sessions Done und Doku Update
</commit_message>
<xml_diff>
--- a/Projekt-Doku.docx
+++ b/Projekt-Doku.docx
@@ -3624,6 +3624,175 @@
     <w:p>
       <w:pPr>
         <w:pStyle w:val="Listenabsatz"/>
+        <w:rPr>
+          <w:sz w:val="20"/>
+          <w:szCs w:val="20"/>
+        </w:rPr>
+      </w:pPr>
+    </w:p>
+    <w:p>
+      <w:pPr>
+        <w:pStyle w:val="Listenabsatz"/>
+        <w:ind w:left="0"/>
+        <w:rPr>
+          <w:sz w:val="20"/>
+          <w:szCs w:val="20"/>
+        </w:rPr>
+      </w:pPr>
+      <w:r>
+        <w:rPr>
+          <w:sz w:val="20"/>
+          <w:szCs w:val="20"/>
+        </w:rPr>
+        <w:t>12.02.2023</w:t>
+      </w:r>
+    </w:p>
+    <w:p>
+      <w:pPr>
+        <w:pStyle w:val="Listenabsatz"/>
+        <w:numPr>
+          <w:ilvl w:val="0"/>
+          <w:numId w:val="19"/>
+        </w:numPr>
+        <w:rPr>
+          <w:sz w:val="20"/>
+          <w:szCs w:val="20"/>
+        </w:rPr>
+      </w:pPr>
+      <w:r>
+        <w:rPr>
+          <w:sz w:val="20"/>
+          <w:szCs w:val="20"/>
+        </w:rPr>
+        <w:t xml:space="preserve">Eric präsentiert Video, </w:t>
+      </w:r>
+      <w:proofErr w:type="spellStart"/>
+      <w:r>
+        <w:rPr>
+          <w:sz w:val="20"/>
+          <w:szCs w:val="20"/>
+        </w:rPr>
+        <w:t>Teaserfolie</w:t>
+      </w:r>
+      <w:proofErr w:type="spellEnd"/>
+      <w:r>
+        <w:rPr>
+          <w:sz w:val="20"/>
+          <w:szCs w:val="20"/>
+        </w:rPr>
+        <w:t>, und Poster</w:t>
+      </w:r>
+    </w:p>
+    <w:p>
+      <w:pPr>
+        <w:pStyle w:val="Listenabsatz"/>
+        <w:numPr>
+          <w:ilvl w:val="0"/>
+          <w:numId w:val="19"/>
+        </w:numPr>
+        <w:rPr>
+          <w:sz w:val="20"/>
+          <w:szCs w:val="20"/>
+        </w:rPr>
+      </w:pPr>
+      <w:r>
+        <w:rPr>
+          <w:sz w:val="20"/>
+          <w:szCs w:val="20"/>
+        </w:rPr>
+        <w:t xml:space="preserve">Abklärung </w:t>
+      </w:r>
+      <w:proofErr w:type="spellStart"/>
+      <w:r>
+        <w:rPr>
+          <w:sz w:val="20"/>
+          <w:szCs w:val="20"/>
+        </w:rPr>
+        <w:t>Postersession</w:t>
+      </w:r>
+      <w:proofErr w:type="spellEnd"/>
+    </w:p>
+    <w:p>
+      <w:pPr>
+        <w:rPr>
+          <w:sz w:val="20"/>
+          <w:szCs w:val="20"/>
+        </w:rPr>
+      </w:pPr>
+      <w:r>
+        <w:rPr>
+          <w:sz w:val="20"/>
+          <w:szCs w:val="20"/>
+        </w:rPr>
+        <w:t>15.02.2023</w:t>
+      </w:r>
+    </w:p>
+    <w:p>
+      <w:pPr>
+        <w:pStyle w:val="Listenabsatz"/>
+        <w:numPr>
+          <w:ilvl w:val="0"/>
+          <w:numId w:val="20"/>
+        </w:numPr>
+        <w:rPr>
+          <w:sz w:val="20"/>
+          <w:szCs w:val="20"/>
+        </w:rPr>
+      </w:pPr>
+      <w:proofErr w:type="spellStart"/>
+      <w:r>
+        <w:rPr>
+          <w:sz w:val="20"/>
+          <w:szCs w:val="20"/>
+        </w:rPr>
+        <w:t>Postersession</w:t>
+      </w:r>
+      <w:proofErr w:type="spellEnd"/>
+    </w:p>
+    <w:p>
+      <w:pPr>
+        <w:pStyle w:val="Listenabsatz"/>
+        <w:numPr>
+          <w:ilvl w:val="0"/>
+          <w:numId w:val="20"/>
+        </w:numPr>
+        <w:rPr>
+          <w:sz w:val="20"/>
+          <w:szCs w:val="20"/>
+        </w:rPr>
+      </w:pPr>
+      <w:r>
+        <w:rPr>
+          <w:sz w:val="20"/>
+          <w:szCs w:val="20"/>
+        </w:rPr>
+        <w:t>Hinweise für KI-Optimierung bekommen</w:t>
+      </w:r>
+    </w:p>
+    <w:p>
+      <w:pPr>
+        <w:pStyle w:val="Listenabsatz"/>
+        <w:numPr>
+          <w:ilvl w:val="0"/>
+          <w:numId w:val="20"/>
+        </w:numPr>
+        <w:rPr>
+          <w:sz w:val="20"/>
+          <w:szCs w:val="20"/>
+        </w:rPr>
+      </w:pPr>
+      <w:proofErr w:type="spellStart"/>
+      <w:r>
+        <w:rPr>
+          <w:sz w:val="20"/>
+          <w:szCs w:val="20"/>
+        </w:rPr>
+        <w:t>Debugsessions</w:t>
+      </w:r>
+      <w:proofErr w:type="spellEnd"/>
+    </w:p>
+    <w:p>
+      <w:pPr>
         <w:rPr>
           <w:sz w:val="20"/>
           <w:szCs w:val="20"/>
@@ -4539,6 +4708,118 @@
     </w:lvl>
   </w:abstractNum>
   <w:abstractNum w:abstractNumId="8" w15:restartNumberingAfterBreak="0">
+    <w:nsid w:val="3E157C56"/>
+    <w:multiLevelType w:val="hybridMultilevel"/>
+    <w:tmpl w:val="7794CDFC"/>
+    <w:lvl w:ilvl="0" w:tplc="101209E6">
+      <w:numFmt w:val="bullet"/>
+      <w:lvlText w:val="-"/>
+      <w:lvlJc w:val="left"/>
+      <w:pPr>
+        <w:ind w:left="720" w:hanging="360"/>
+      </w:pPr>
+      <w:rPr>
+        <w:rFonts w:ascii="Calibri" w:eastAsiaTheme="minorEastAsia" w:hAnsi="Calibri" w:cs="Calibri" w:hint="default"/>
+      </w:rPr>
+    </w:lvl>
+    <w:lvl w:ilvl="1" w:tplc="04070003" w:tentative="1">
+      <w:start w:val="1"/>
+      <w:numFmt w:val="bullet"/>
+      <w:lvlText w:val="o"/>
+      <w:lvlJc w:val="left"/>
+      <w:pPr>
+        <w:ind w:left="1440" w:hanging="360"/>
+      </w:pPr>
+      <w:rPr>
+        <w:rFonts w:ascii="Courier New" w:hAnsi="Courier New" w:cs="Courier New" w:hint="default"/>
+      </w:rPr>
+    </w:lvl>
+    <w:lvl w:ilvl="2" w:tplc="04070005" w:tentative="1">
+      <w:start w:val="1"/>
+      <w:numFmt w:val="bullet"/>
+      <w:lvlText w:val=""/>
+      <w:lvlJc w:val="left"/>
+      <w:pPr>
+        <w:ind w:left="2160" w:hanging="360"/>
+      </w:pPr>
+      <w:rPr>
+        <w:rFonts w:ascii="Wingdings" w:hAnsi="Wingdings" w:hint="default"/>
+      </w:rPr>
+    </w:lvl>
+    <w:lvl w:ilvl="3" w:tplc="04070001" w:tentative="1">
+      <w:start w:val="1"/>
+      <w:numFmt w:val="bullet"/>
+      <w:lvlText w:val=""/>
+      <w:lvlJc w:val="left"/>
+      <w:pPr>
+        <w:ind w:left="2880" w:hanging="360"/>
+      </w:pPr>
+      <w:rPr>
+        <w:rFonts w:ascii="Symbol" w:hAnsi="Symbol" w:hint="default"/>
+      </w:rPr>
+    </w:lvl>
+    <w:lvl w:ilvl="4" w:tplc="04070003" w:tentative="1">
+      <w:start w:val="1"/>
+      <w:numFmt w:val="bullet"/>
+      <w:lvlText w:val="o"/>
+      <w:lvlJc w:val="left"/>
+      <w:pPr>
+        <w:ind w:left="3600" w:hanging="360"/>
+      </w:pPr>
+      <w:rPr>
+        <w:rFonts w:ascii="Courier New" w:hAnsi="Courier New" w:cs="Courier New" w:hint="default"/>
+      </w:rPr>
+    </w:lvl>
+    <w:lvl w:ilvl="5" w:tplc="04070005" w:tentative="1">
+      <w:start w:val="1"/>
+      <w:numFmt w:val="bullet"/>
+      <w:lvlText w:val=""/>
+      <w:lvlJc w:val="left"/>
+      <w:pPr>
+        <w:ind w:left="4320" w:hanging="360"/>
+      </w:pPr>
+      <w:rPr>
+        <w:rFonts w:ascii="Wingdings" w:hAnsi="Wingdings" w:hint="default"/>
+      </w:rPr>
+    </w:lvl>
+    <w:lvl w:ilvl="6" w:tplc="04070001" w:tentative="1">
+      <w:start w:val="1"/>
+      <w:numFmt w:val="bullet"/>
+      <w:lvlText w:val=""/>
+      <w:lvlJc w:val="left"/>
+      <w:pPr>
+        <w:ind w:left="5040" w:hanging="360"/>
+      </w:pPr>
+      <w:rPr>
+        <w:rFonts w:ascii="Symbol" w:hAnsi="Symbol" w:hint="default"/>
+      </w:rPr>
+    </w:lvl>
+    <w:lvl w:ilvl="7" w:tplc="04070003" w:tentative="1">
+      <w:start w:val="1"/>
+      <w:numFmt w:val="bullet"/>
+      <w:lvlText w:val="o"/>
+      <w:lvlJc w:val="left"/>
+      <w:pPr>
+        <w:ind w:left="5760" w:hanging="360"/>
+      </w:pPr>
+      <w:rPr>
+        <w:rFonts w:ascii="Courier New" w:hAnsi="Courier New" w:cs="Courier New" w:hint="default"/>
+      </w:rPr>
+    </w:lvl>
+    <w:lvl w:ilvl="8" w:tplc="04070005" w:tentative="1">
+      <w:start w:val="1"/>
+      <w:numFmt w:val="bullet"/>
+      <w:lvlText w:val=""/>
+      <w:lvlJc w:val="left"/>
+      <w:pPr>
+        <w:ind w:left="6480" w:hanging="360"/>
+      </w:pPr>
+      <w:rPr>
+        <w:rFonts w:ascii="Wingdings" w:hAnsi="Wingdings" w:hint="default"/>
+      </w:rPr>
+    </w:lvl>
+  </w:abstractNum>
+  <w:abstractNum w:abstractNumId="9" w15:restartNumberingAfterBreak="0">
     <w:nsid w:val="3FC3570A"/>
     <w:multiLevelType w:val="hybridMultilevel"/>
     <w:tmpl w:val="B59254F6"/>
@@ -4650,7 +4931,7 @@
       </w:rPr>
     </w:lvl>
   </w:abstractNum>
-  <w:abstractNum w:abstractNumId="9" w15:restartNumberingAfterBreak="0">
+  <w:abstractNum w:abstractNumId="10" w15:restartNumberingAfterBreak="0">
     <w:nsid w:val="449135FB"/>
     <w:multiLevelType w:val="hybridMultilevel"/>
     <w:tmpl w:val="2C6EFB62"/>
@@ -4762,7 +5043,7 @@
       </w:rPr>
     </w:lvl>
   </w:abstractNum>
-  <w:abstractNum w:abstractNumId="10" w15:restartNumberingAfterBreak="0">
+  <w:abstractNum w:abstractNumId="11" w15:restartNumberingAfterBreak="0">
     <w:nsid w:val="474432BC"/>
     <w:multiLevelType w:val="hybridMultilevel"/>
     <w:tmpl w:val="4BD8F58C"/>
@@ -4874,7 +5155,7 @@
       </w:rPr>
     </w:lvl>
   </w:abstractNum>
-  <w:abstractNum w:abstractNumId="11" w15:restartNumberingAfterBreak="0">
+  <w:abstractNum w:abstractNumId="12" w15:restartNumberingAfterBreak="0">
     <w:nsid w:val="51D06AA4"/>
     <w:multiLevelType w:val="hybridMultilevel"/>
     <w:tmpl w:val="B59CB738"/>
@@ -4987,7 +5268,7 @@
       </w:rPr>
     </w:lvl>
   </w:abstractNum>
-  <w:abstractNum w:abstractNumId="12" w15:restartNumberingAfterBreak="0">
+  <w:abstractNum w:abstractNumId="13" w15:restartNumberingAfterBreak="0">
     <w:nsid w:val="53B340AB"/>
     <w:multiLevelType w:val="hybridMultilevel"/>
     <w:tmpl w:val="28ACC5B4"/>
@@ -5099,7 +5380,7 @@
       </w:rPr>
     </w:lvl>
   </w:abstractNum>
-  <w:abstractNum w:abstractNumId="13" w15:restartNumberingAfterBreak="0">
+  <w:abstractNum w:abstractNumId="14" w15:restartNumberingAfterBreak="0">
     <w:nsid w:val="55154AD4"/>
     <w:multiLevelType w:val="hybridMultilevel"/>
     <w:tmpl w:val="B99057BA"/>
@@ -5211,7 +5492,7 @@
       </w:rPr>
     </w:lvl>
   </w:abstractNum>
-  <w:abstractNum w:abstractNumId="14" w15:restartNumberingAfterBreak="0">
+  <w:abstractNum w:abstractNumId="15" w15:restartNumberingAfterBreak="0">
     <w:nsid w:val="5DB827FA"/>
     <w:multiLevelType w:val="hybridMultilevel"/>
     <w:tmpl w:val="C85C05D2"/>
@@ -5323,7 +5604,119 @@
       </w:rPr>
     </w:lvl>
   </w:abstractNum>
-  <w:abstractNum w:abstractNumId="15" w15:restartNumberingAfterBreak="0">
+  <w:abstractNum w:abstractNumId="16" w15:restartNumberingAfterBreak="0">
+    <w:nsid w:val="60C64907"/>
+    <w:multiLevelType w:val="hybridMultilevel"/>
+    <w:tmpl w:val="69B22A7E"/>
+    <w:lvl w:ilvl="0" w:tplc="101209E6">
+      <w:numFmt w:val="bullet"/>
+      <w:lvlText w:val="-"/>
+      <w:lvlJc w:val="left"/>
+      <w:pPr>
+        <w:ind w:left="720" w:hanging="360"/>
+      </w:pPr>
+      <w:rPr>
+        <w:rFonts w:ascii="Calibri" w:eastAsiaTheme="minorEastAsia" w:hAnsi="Calibri" w:cs="Calibri" w:hint="default"/>
+      </w:rPr>
+    </w:lvl>
+    <w:lvl w:ilvl="1" w:tplc="04070003" w:tentative="1">
+      <w:start w:val="1"/>
+      <w:numFmt w:val="bullet"/>
+      <w:lvlText w:val="o"/>
+      <w:lvlJc w:val="left"/>
+      <w:pPr>
+        <w:ind w:left="1440" w:hanging="360"/>
+      </w:pPr>
+      <w:rPr>
+        <w:rFonts w:ascii="Courier New" w:hAnsi="Courier New" w:cs="Courier New" w:hint="default"/>
+      </w:rPr>
+    </w:lvl>
+    <w:lvl w:ilvl="2" w:tplc="04070005" w:tentative="1">
+      <w:start w:val="1"/>
+      <w:numFmt w:val="bullet"/>
+      <w:lvlText w:val=""/>
+      <w:lvlJc w:val="left"/>
+      <w:pPr>
+        <w:ind w:left="2160" w:hanging="360"/>
+      </w:pPr>
+      <w:rPr>
+        <w:rFonts w:ascii="Wingdings" w:hAnsi="Wingdings" w:hint="default"/>
+      </w:rPr>
+    </w:lvl>
+    <w:lvl w:ilvl="3" w:tplc="04070001" w:tentative="1">
+      <w:start w:val="1"/>
+      <w:numFmt w:val="bullet"/>
+      <w:lvlText w:val=""/>
+      <w:lvlJc w:val="left"/>
+      <w:pPr>
+        <w:ind w:left="2880" w:hanging="360"/>
+      </w:pPr>
+      <w:rPr>
+        <w:rFonts w:ascii="Symbol" w:hAnsi="Symbol" w:hint="default"/>
+      </w:rPr>
+    </w:lvl>
+    <w:lvl w:ilvl="4" w:tplc="04070003" w:tentative="1">
+      <w:start w:val="1"/>
+      <w:numFmt w:val="bullet"/>
+      <w:lvlText w:val="o"/>
+      <w:lvlJc w:val="left"/>
+      <w:pPr>
+        <w:ind w:left="3600" w:hanging="360"/>
+      </w:pPr>
+      <w:rPr>
+        <w:rFonts w:ascii="Courier New" w:hAnsi="Courier New" w:cs="Courier New" w:hint="default"/>
+      </w:rPr>
+    </w:lvl>
+    <w:lvl w:ilvl="5" w:tplc="04070005" w:tentative="1">
+      <w:start w:val="1"/>
+      <w:numFmt w:val="bullet"/>
+      <w:lvlText w:val=""/>
+      <w:lvlJc w:val="left"/>
+      <w:pPr>
+        <w:ind w:left="4320" w:hanging="360"/>
+      </w:pPr>
+      <w:rPr>
+        <w:rFonts w:ascii="Wingdings" w:hAnsi="Wingdings" w:hint="default"/>
+      </w:rPr>
+    </w:lvl>
+    <w:lvl w:ilvl="6" w:tplc="04070001" w:tentative="1">
+      <w:start w:val="1"/>
+      <w:numFmt w:val="bullet"/>
+      <w:lvlText w:val=""/>
+      <w:lvlJc w:val="left"/>
+      <w:pPr>
+        <w:ind w:left="5040" w:hanging="360"/>
+      </w:pPr>
+      <w:rPr>
+        <w:rFonts w:ascii="Symbol" w:hAnsi="Symbol" w:hint="default"/>
+      </w:rPr>
+    </w:lvl>
+    <w:lvl w:ilvl="7" w:tplc="04070003" w:tentative="1">
+      <w:start w:val="1"/>
+      <w:numFmt w:val="bullet"/>
+      <w:lvlText w:val="o"/>
+      <w:lvlJc w:val="left"/>
+      <w:pPr>
+        <w:ind w:left="5760" w:hanging="360"/>
+      </w:pPr>
+      <w:rPr>
+        <w:rFonts w:ascii="Courier New" w:hAnsi="Courier New" w:cs="Courier New" w:hint="default"/>
+      </w:rPr>
+    </w:lvl>
+    <w:lvl w:ilvl="8" w:tplc="04070005" w:tentative="1">
+      <w:start w:val="1"/>
+      <w:numFmt w:val="bullet"/>
+      <w:lvlText w:val=""/>
+      <w:lvlJc w:val="left"/>
+      <w:pPr>
+        <w:ind w:left="6480" w:hanging="360"/>
+      </w:pPr>
+      <w:rPr>
+        <w:rFonts w:ascii="Wingdings" w:hAnsi="Wingdings" w:hint="default"/>
+      </w:rPr>
+    </w:lvl>
+  </w:abstractNum>
+  <w:abstractNum w:abstractNumId="17" w15:restartNumberingAfterBreak="0">
     <w:nsid w:val="72C949B9"/>
     <w:multiLevelType w:val="hybridMultilevel"/>
     <w:tmpl w:val="104A4DAE"/>
@@ -5435,7 +5828,7 @@
       </w:rPr>
     </w:lvl>
   </w:abstractNum>
-  <w:abstractNum w:abstractNumId="16" w15:restartNumberingAfterBreak="0">
+  <w:abstractNum w:abstractNumId="18" w15:restartNumberingAfterBreak="0">
     <w:nsid w:val="73B66AAB"/>
     <w:multiLevelType w:val="hybridMultilevel"/>
     <w:tmpl w:val="E69C6E50"/>
@@ -5547,7 +5940,7 @@
       </w:rPr>
     </w:lvl>
   </w:abstractNum>
-  <w:abstractNum w:abstractNumId="17" w15:restartNumberingAfterBreak="0">
+  <w:abstractNum w:abstractNumId="19" w15:restartNumberingAfterBreak="0">
     <w:nsid w:val="759F2C53"/>
     <w:multiLevelType w:val="hybridMultilevel"/>
     <w:tmpl w:val="6A0A7D6A"/>
@@ -5666,7 +6059,7 @@
     <w:abstractNumId w:val="3"/>
   </w:num>
   <w:num w:numId="3" w16cid:durableId="382217258">
-    <w:abstractNumId w:val="17"/>
+    <w:abstractNumId w:val="19"/>
   </w:num>
   <w:num w:numId="4" w16cid:durableId="1821727229">
     <w:abstractNumId w:val="1"/>
@@ -5675,43 +6068,49 @@
     <w:abstractNumId w:val="0"/>
   </w:num>
   <w:num w:numId="6" w16cid:durableId="1710841003">
-    <w:abstractNumId w:val="12"/>
+    <w:abstractNumId w:val="13"/>
   </w:num>
   <w:num w:numId="7" w16cid:durableId="218782366">
     <w:abstractNumId w:val="5"/>
   </w:num>
   <w:num w:numId="8" w16cid:durableId="1679842565">
-    <w:abstractNumId w:val="13"/>
+    <w:abstractNumId w:val="14"/>
   </w:num>
   <w:num w:numId="9" w16cid:durableId="617685234">
     <w:abstractNumId w:val="2"/>
   </w:num>
   <w:num w:numId="10" w16cid:durableId="1434324187">
-    <w:abstractNumId w:val="15"/>
+    <w:abstractNumId w:val="17"/>
   </w:num>
   <w:num w:numId="11" w16cid:durableId="1042750741">
-    <w:abstractNumId w:val="16"/>
+    <w:abstractNumId w:val="18"/>
   </w:num>
   <w:num w:numId="12" w16cid:durableId="73473541">
-    <w:abstractNumId w:val="14"/>
+    <w:abstractNumId w:val="15"/>
   </w:num>
   <w:num w:numId="13" w16cid:durableId="1404599174">
     <w:abstractNumId w:val="4"/>
   </w:num>
   <w:num w:numId="14" w16cid:durableId="1179083750">
-    <w:abstractNumId w:val="8"/>
+    <w:abstractNumId w:val="9"/>
   </w:num>
   <w:num w:numId="15" w16cid:durableId="540554812">
-    <w:abstractNumId w:val="10"/>
+    <w:abstractNumId w:val="11"/>
   </w:num>
   <w:num w:numId="16" w16cid:durableId="664482410">
-    <w:abstractNumId w:val="9"/>
+    <w:abstractNumId w:val="10"/>
   </w:num>
   <w:num w:numId="17" w16cid:durableId="1721400542">
     <w:abstractNumId w:val="6"/>
   </w:num>
   <w:num w:numId="18" w16cid:durableId="801386550">
-    <w:abstractNumId w:val="11"/>
+    <w:abstractNumId w:val="12"/>
+  </w:num>
+  <w:num w:numId="19" w16cid:durableId="521938875">
+    <w:abstractNumId w:val="16"/>
+  </w:num>
+  <w:num w:numId="20" w16cid:durableId="1573463190">
+    <w:abstractNumId w:val="8"/>
   </w:num>
 </w:numbering>
 </file>

</xml_diff>